<commit_message>
Email à double et ID
Création de la vérification des emails à doubles et d'ID pour les appartements.
</commit_message>
<xml_diff>
--- a/documentation/Dossier de Projet.docx
+++ b/documentation/Dossier de Projet.docx
@@ -42,7 +42,7 @@
                 <w:sz w:val="96"/>
                 <w:szCs w:val="96"/>
               </w:rPr>
-              <w:t>Colocation</w:t>
+              <w:t>Appartager – Dossier de projet</w:t>
             </w:r>
           </w:p>
         </w:tc>
@@ -59,27 +59,36 @@
     <w:p/>
     <w:p/>
     <w:p>
+      <w:pPr>
+        <w:jc w:val="center"/>
+      </w:pPr>
       <w:r>
         <w:rPr>
           <w:noProof/>
-          <w:lang w:val="fr-CH"/>
         </w:rPr>
         <w:drawing>
-          <wp:inline distT="114300" distB="114300" distL="114300" distR="114300">
-            <wp:extent cx="5543550" cy="2114550"/>
+          <wp:inline distT="0" distB="0" distL="0" distR="0">
+            <wp:extent cx="2857500" cy="1905000"/>
             <wp:effectExtent l="0" t="0" r="0" b="0"/>
-            <wp:docPr id="4" name="image12.jpg"/>
-            <wp:cNvGraphicFramePr/>
+            <wp:docPr id="15" name="Image 15"/>
+            <wp:cNvGraphicFramePr>
+              <a:graphicFrameLocks xmlns:a="http://schemas.openxmlformats.org/drawingml/2006/main" noChangeAspect="1"/>
+            </wp:cNvGraphicFramePr>
             <a:graphic xmlns:a="http://schemas.openxmlformats.org/drawingml/2006/main">
               <a:graphicData uri="http://schemas.openxmlformats.org/drawingml/2006/picture">
                 <pic:pic xmlns:pic="http://schemas.openxmlformats.org/drawingml/2006/picture">
                   <pic:nvPicPr>
-                    <pic:cNvPr id="0" name="image12.jpg"/>
-                    <pic:cNvPicPr preferRelativeResize="0"/>
+                    <pic:cNvPr id="15" name="appartager_logo.png"/>
+                    <pic:cNvPicPr/>
                   </pic:nvPicPr>
                   <pic:blipFill>
-                    <a:blip r:embed="rId8"/>
-                    <a:srcRect/>
+                    <a:blip r:embed="rId8">
+                      <a:extLst>
+                        <a:ext uri="{28A0092B-C50C-407E-A947-70E740481C1C}">
+                          <a14:useLocalDpi xmlns:a14="http://schemas.microsoft.com/office/drawing/2010/main" val="0"/>
+                        </a:ext>
+                      </a:extLst>
+                    </a:blip>
                     <a:stretch>
                       <a:fillRect/>
                     </a:stretch>
@@ -87,12 +96,11 @@
                   <pic:spPr>
                     <a:xfrm>
                       <a:off x="0" y="0"/>
-                      <a:ext cx="5543550" cy="2114550"/>
+                      <a:ext cx="2857500" cy="1905000"/>
                     </a:xfrm>
                     <a:prstGeom prst="rect">
                       <a:avLst/>
                     </a:prstGeom>
-                    <a:ln/>
                   </pic:spPr>
                 </pic:pic>
               </a:graphicData>
@@ -163,7 +171,21 @@
                               <w:rPr>
                                 <w:i/>
                               </w:rPr>
-                              <w:t>Champ Derrey 4</w:t>
+                              <w:t xml:space="preserve">Champ </w:t>
+                            </w:r>
+                            <w:proofErr w:type="spellStart"/>
+                            <w:r>
+                              <w:rPr>
+                                <w:i/>
+                              </w:rPr>
+                              <w:t>Derrey</w:t>
+                            </w:r>
+                            <w:proofErr w:type="spellEnd"/>
+                            <w:r>
+                              <w:rPr>
+                                <w:i/>
+                              </w:rPr>
+                              <w:t xml:space="preserve"> 4</w:t>
                             </w:r>
                           </w:p>
                           <w:p>
@@ -201,7 +223,21 @@
                               <w:rPr>
                                 <w:i/>
                               </w:rPr>
-                              <w:t>De Jesus, Catarina</w:t>
+                              <w:t xml:space="preserve">De </w:t>
+                            </w:r>
+                            <w:proofErr w:type="spellStart"/>
+                            <w:r>
+                              <w:rPr>
+                                <w:i/>
+                              </w:rPr>
+                              <w:t>Jesus</w:t>
+                            </w:r>
+                            <w:proofErr w:type="spellEnd"/>
+                            <w:r>
+                              <w:rPr>
+                                <w:i/>
+                              </w:rPr>
+                              <w:t>, Catarina</w:t>
                             </w:r>
                           </w:p>
                           <w:p>
@@ -225,8 +261,16 @@
                               <w:rPr>
                                 <w:i/>
                               </w:rPr>
-                              <w:t>1462, Yvonand</w:t>
+                              <w:t xml:space="preserve">1462, </w:t>
                             </w:r>
+                            <w:proofErr w:type="spellStart"/>
+                            <w:r>
+                              <w:rPr>
+                                <w:i/>
+                              </w:rPr>
+                              <w:t>Yvonand</w:t>
+                            </w:r>
+                            <w:proofErr w:type="spellEnd"/>
                           </w:p>
                           <w:p>
                             <w:pPr>
@@ -283,7 +327,21 @@
                         <w:rPr>
                           <w:i/>
                         </w:rPr>
-                        <w:t>Champ Derrey 4</w:t>
+                        <w:t xml:space="preserve">Champ </w:t>
+                      </w:r>
+                      <w:proofErr w:type="spellStart"/>
+                      <w:r>
+                        <w:rPr>
+                          <w:i/>
+                        </w:rPr>
+                        <w:t>Derrey</w:t>
+                      </w:r>
+                      <w:proofErr w:type="spellEnd"/>
+                      <w:r>
+                        <w:rPr>
+                          <w:i/>
+                        </w:rPr>
+                        <w:t xml:space="preserve"> 4</w:t>
                       </w:r>
                     </w:p>
                     <w:p>
@@ -321,7 +379,21 @@
                         <w:rPr>
                           <w:i/>
                         </w:rPr>
-                        <w:t>De Jesus, Catarina</w:t>
+                        <w:t xml:space="preserve">De </w:t>
+                      </w:r>
+                      <w:proofErr w:type="spellStart"/>
+                      <w:r>
+                        <w:rPr>
+                          <w:i/>
+                        </w:rPr>
+                        <w:t>Jesus</w:t>
+                      </w:r>
+                      <w:proofErr w:type="spellEnd"/>
+                      <w:r>
+                        <w:rPr>
+                          <w:i/>
+                        </w:rPr>
+                        <w:t>, Catarina</w:t>
                       </w:r>
                     </w:p>
                     <w:p>
@@ -345,8 +417,16 @@
                         <w:rPr>
                           <w:i/>
                         </w:rPr>
-                        <w:t>1462, Yvonand</w:t>
+                        <w:t xml:space="preserve">1462, </w:t>
                       </w:r>
+                      <w:proofErr w:type="spellStart"/>
+                      <w:r>
+                        <w:rPr>
+                          <w:i/>
+                        </w:rPr>
+                        <w:t>Yvonand</w:t>
+                      </w:r>
+                      <w:proofErr w:type="spellEnd"/>
                     </w:p>
                     <w:p>
                       <w:pPr>
@@ -1295,7 +1375,15 @@
         <w:t>s</w:t>
       </w:r>
       <w:r>
-        <w:t xml:space="preserve"> de signaler une place libre en colocation à partir d’une certaine date et au membre non authentifiés de pouvoir voir les propositions et poster un message à destination du membre qui a posté l’information.</w:t>
+        <w:t xml:space="preserve"> de signaler une place libre en colocation à partir d’une certaine date et au membre non authentifiés de pouvoir </w:t>
+      </w:r>
+      <w:proofErr w:type="gramStart"/>
+      <w:r>
+        <w:t>voir</w:t>
+      </w:r>
+      <w:proofErr w:type="gramEnd"/>
+      <w:r>
+        <w:t xml:space="preserve"> les propositions et poster un message à destination du membre qui a posté l’information.</w:t>
       </w:r>
     </w:p>
     <w:p/>
@@ -1418,12 +1506,14 @@
                 <w:i/>
               </w:rPr>
             </w:pPr>
+            <w:proofErr w:type="gramStart"/>
             <w:r>
               <w:rPr>
                 <w:i/>
               </w:rPr>
               <w:t>prénom</w:t>
             </w:r>
+            <w:proofErr w:type="gramEnd"/>
           </w:p>
         </w:tc>
         <w:tc>
@@ -1443,12 +1533,14 @@
                 <w:i/>
               </w:rPr>
             </w:pPr>
+            <w:proofErr w:type="gramStart"/>
             <w:r>
               <w:rPr>
                 <w:i/>
               </w:rPr>
               <w:t>e-mail</w:t>
             </w:r>
+            <w:proofErr w:type="gramEnd"/>
           </w:p>
         </w:tc>
         <w:tc>
@@ -1468,12 +1560,14 @@
                 <w:i/>
               </w:rPr>
             </w:pPr>
+            <w:proofErr w:type="gramStart"/>
             <w:r>
               <w:rPr>
                 <w:i/>
               </w:rPr>
               <w:t>téléphone</w:t>
             </w:r>
+            <w:proofErr w:type="gramEnd"/>
           </w:p>
         </w:tc>
       </w:tr>
@@ -1651,8 +1745,16 @@
               <w:rPr>
                 <w:i/>
               </w:rPr>
-              <w:t>De Jesus</w:t>
-            </w:r>
+              <w:t xml:space="preserve">De </w:t>
+            </w:r>
+            <w:proofErr w:type="spellStart"/>
+            <w:r>
+              <w:rPr>
+                <w:i/>
+              </w:rPr>
+              <w:t>Jesus</w:t>
+            </w:r>
+            <w:proofErr w:type="spellEnd"/>
           </w:p>
         </w:tc>
         <w:tc>
@@ -2087,6 +2189,7 @@
               <w:rPr>
                 <w:i/>
               </w:rPr>
+              <w:lastRenderedPageBreak/>
               <w:t>Conception</w:t>
             </w:r>
           </w:p>
@@ -2139,7 +2242,6 @@
               <w:rPr>
                 <w:i/>
               </w:rPr>
-              <w:lastRenderedPageBreak/>
               <w:t>Conclusion</w:t>
             </w:r>
           </w:p>
@@ -2581,12 +2683,14 @@
             <w:r>
               <w:t>Cliquer sur le bouton « </w:t>
             </w:r>
+            <w:proofErr w:type="spellStart"/>
             <w:r>
               <w:rPr>
                 <w:i/>
               </w:rPr>
               <w:t>logout</w:t>
             </w:r>
+            <w:proofErr w:type="spellEnd"/>
             <w:r>
               <w:t> »</w:t>
             </w:r>
@@ -3548,11 +3652,19 @@
             <w:r>
               <w:t>Redirection vers « </w:t>
             </w:r>
+            <w:proofErr w:type="spellStart"/>
             <w:r>
               <w:rPr>
                 <w:b/>
               </w:rPr>
-              <w:t>Détails_Appart (non connecté) </w:t>
+              <w:t>Détails_Appart</w:t>
+            </w:r>
+            <w:proofErr w:type="spellEnd"/>
+            <w:r>
+              <w:rPr>
+                <w:b/>
+              </w:rPr>
+              <w:t xml:space="preserve"> (non connecté) </w:t>
             </w:r>
             <w:r>
               <w:t>»</w:t>
@@ -3749,8 +3861,13 @@
     </w:p>
     <w:p/>
     <w:p>
-      <w:r>
-        <w:t>Détails_Appart (non connecté)</w:t>
+      <w:proofErr w:type="spellStart"/>
+      <w:r>
+        <w:t>Détails_Appart</w:t>
+      </w:r>
+      <w:proofErr w:type="spellEnd"/>
+      <w:r>
+        <w:t xml:space="preserve"> (non connecté)</w:t>
       </w:r>
       <w:r>
         <w:t> :</w:t>
@@ -3959,12 +4076,14 @@
             <w:r>
               <w:t>Redirection vers la page « </w:t>
             </w:r>
+            <w:proofErr w:type="spellStart"/>
             <w:r>
               <w:rPr>
                 <w:b/>
               </w:rPr>
               <w:t>Ajouter_Proposition</w:t>
             </w:r>
+            <w:proofErr w:type="spellEnd"/>
             <w:r>
               <w:t> »</w:t>
             </w:r>
@@ -4015,7 +4134,11 @@
           </w:tcPr>
           <w:p>
             <w:r>
-              <w:t>Remplir le formulaire et appuyer sur le bouton «</w:t>
+              <w:t>Remplir le formulaire et appuyer sur le bouton</w:t>
+            </w:r>
+            <w:proofErr w:type="gramStart"/>
+            <w:r>
+              <w:t xml:space="preserve"> «</w:t>
             </w:r>
             <w:r>
               <w:rPr>
@@ -4023,6 +4146,7 @@
               </w:rPr>
               <w:t>Ajouter</w:t>
             </w:r>
+            <w:proofErr w:type="gramEnd"/>
             <w:r>
               <w:t>»</w:t>
             </w:r>
@@ -4046,12 +4170,14 @@
             <w:r>
               <w:t>Test le formulaire et renvoi vers la page « </w:t>
             </w:r>
+            <w:proofErr w:type="spellStart"/>
             <w:r>
               <w:rPr>
                 <w:b/>
               </w:rPr>
               <w:t>Ajouter_Proposition</w:t>
             </w:r>
+            <w:proofErr w:type="spellEnd"/>
             <w:r>
               <w:t xml:space="preserve"> » avec un message d’erreur</w:t>
             </w:r>
@@ -4183,9 +4309,11 @@
       </w:pPr>
     </w:p>
     <w:p>
+      <w:proofErr w:type="spellStart"/>
       <w:r>
         <w:t>Ajouter_Proposition</w:t>
       </w:r>
+      <w:proofErr w:type="spellEnd"/>
       <w:r>
         <w:t> :</w:t>
       </w:r>
@@ -4505,11 +4633,19 @@
             <w:r>
               <w:t>Redirection vers « </w:t>
             </w:r>
+            <w:proofErr w:type="spellStart"/>
             <w:r>
               <w:rPr>
                 <w:b/>
               </w:rPr>
-              <w:t>Détails_Appart (non connecté) </w:t>
+              <w:t>Détails_Appart</w:t>
+            </w:r>
+            <w:proofErr w:type="spellEnd"/>
+            <w:r>
+              <w:rPr>
+                <w:b/>
+              </w:rPr>
+              <w:t xml:space="preserve"> (non connecté) </w:t>
             </w:r>
             <w:r>
               <w:t>»</w:t>
@@ -4570,7 +4706,15 @@
           </w:tcPr>
           <w:p>
             <w:r>
-              <w:t>Cliquer sur le lien  « </w:t>
+              <w:t xml:space="preserve">Cliquer sur le </w:t>
+            </w:r>
+            <w:proofErr w:type="gramStart"/>
+            <w:r>
+              <w:t>lien  «</w:t>
+            </w:r>
+            <w:proofErr w:type="gramEnd"/>
+            <w:r>
+              <w:t> </w:t>
             </w:r>
             <w:r>
               <w:rPr>
@@ -4597,11 +4741,19 @@
             <w:r>
               <w:t>Renvoie vers la page « </w:t>
             </w:r>
+            <w:proofErr w:type="spellStart"/>
             <w:r>
               <w:rPr>
                 <w:b/>
               </w:rPr>
-              <w:t>Détails_Appart (non connecté)</w:t>
+              <w:t>Détails_Appart</w:t>
+            </w:r>
+            <w:proofErr w:type="spellEnd"/>
+            <w:r>
+              <w:rPr>
+                <w:b/>
+              </w:rPr>
+              <w:t xml:space="preserve"> (non connecté)</w:t>
             </w:r>
             <w:r>
               <w:t> »</w:t>
@@ -4682,9 +4834,11 @@
       </w:pPr>
     </w:p>
     <w:p>
+      <w:proofErr w:type="spellStart"/>
       <w:r>
         <w:t>Appartments</w:t>
       </w:r>
+      <w:proofErr w:type="spellEnd"/>
       <w:r>
         <w:t> :</w:t>
       </w:r>
@@ -4741,9 +4895,14 @@
     <w:p/>
     <w:p/>
     <w:p>
+      <w:proofErr w:type="spellStart"/>
       <w:r>
         <w:lastRenderedPageBreak/>
-        <w:t>Détails_Appart (non connecté)</w:t>
+        <w:t>Détails_Appart</w:t>
+      </w:r>
+      <w:proofErr w:type="spellEnd"/>
+      <w:r>
+        <w:t xml:space="preserve"> (non connecté)</w:t>
       </w:r>
       <w:r>
         <w:t> :</w:t>
@@ -4800,12 +4959,14 @@
     </w:p>
     <w:p/>
     <w:p>
+      <w:proofErr w:type="spellStart"/>
       <w:r>
         <w:t>Carte_de_</w:t>
       </w:r>
       <w:r>
         <w:t>visite</w:t>
       </w:r>
+      <w:proofErr w:type="spellEnd"/>
       <w:r>
         <w:t> :</w:t>
       </w:r>
@@ -5068,11 +5229,19 @@
             <w:r>
               <w:t>Redirection vers « </w:t>
             </w:r>
+            <w:proofErr w:type="spellStart"/>
             <w:r>
               <w:rPr>
                 <w:b/>
               </w:rPr>
-              <w:t>Détails_Appart (connecté)</w:t>
+              <w:t>Détails_Appart</w:t>
+            </w:r>
+            <w:proofErr w:type="spellEnd"/>
+            <w:r>
+              <w:rPr>
+                <w:b/>
+              </w:rPr>
+              <w:t xml:space="preserve"> (connecté)</w:t>
             </w:r>
             <w:r>
               <w:t> »</w:t>
@@ -5377,8 +5546,13 @@
       </w:pPr>
     </w:p>
     <w:p>
-      <w:r>
-        <w:t>Détails_Appart (connecté)</w:t>
+      <w:proofErr w:type="spellStart"/>
+      <w:r>
+        <w:t>Détails_Appart</w:t>
+      </w:r>
+      <w:proofErr w:type="spellEnd"/>
+      <w:r>
+        <w:t xml:space="preserve"> (connecté)</w:t>
       </w:r>
       <w:r>
         <w:t> :</w:t>
@@ -5695,7 +5869,21 @@
               <w:rPr>
                 <w:b/>
               </w:rPr>
-              <w:t> Détails_Appart (non connecté) </w:t>
+              <w:t> </w:t>
+            </w:r>
+            <w:proofErr w:type="spellStart"/>
+            <w:r>
+              <w:rPr>
+                <w:b/>
+              </w:rPr>
+              <w:t>Détails_Appart</w:t>
+            </w:r>
+            <w:proofErr w:type="spellEnd"/>
+            <w:r>
+              <w:rPr>
+                <w:b/>
+              </w:rPr>
+              <w:t xml:space="preserve"> (non connecté) </w:t>
             </w:r>
             <w:r>
               <w:t>»</w:t>
@@ -5965,9 +6153,14 @@
     <w:p/>
     <w:p/>
     <w:p>
+      <w:proofErr w:type="spellStart"/>
       <w:r>
         <w:lastRenderedPageBreak/>
-        <w:t>Détails_Appart (non connecté)</w:t>
+        <w:t>Détails_Appart</w:t>
+      </w:r>
+      <w:proofErr w:type="spellEnd"/>
+      <w:r>
+        <w:t xml:space="preserve"> (non connecté)</w:t>
       </w:r>
       <w:r>
         <w:t> :</w:t>
@@ -6293,11 +6486,19 @@
             <w:r>
               <w:t>Redirection vers « </w:t>
             </w:r>
+            <w:proofErr w:type="spellStart"/>
             <w:r>
               <w:rPr>
                 <w:b/>
               </w:rPr>
-              <w:t>Détails_Appart (connecté)</w:t>
+              <w:t>Détails_Appart</w:t>
+            </w:r>
+            <w:proofErr w:type="spellEnd"/>
+            <w:r>
+              <w:rPr>
+                <w:b/>
+              </w:rPr>
+              <w:t xml:space="preserve"> (connecté)</w:t>
             </w:r>
             <w:r>
               <w:t> »</w:t>
@@ -6343,11 +6544,19 @@
             <w:r>
               <w:t>Redirection vers « </w:t>
             </w:r>
+            <w:proofErr w:type="spellStart"/>
             <w:r>
               <w:rPr>
                 <w:b/>
               </w:rPr>
-              <w:t>Détails_Appart (propriétaire) </w:t>
+              <w:t>Détails_Appart</w:t>
+            </w:r>
+            <w:proofErr w:type="spellEnd"/>
+            <w:r>
+              <w:rPr>
+                <w:b/>
+              </w:rPr>
+              <w:t xml:space="preserve"> (propriétaire) </w:t>
             </w:r>
             <w:r>
               <w:t>»</w:t>
@@ -6389,12 +6598,14 @@
             <w:r>
               <w:t>Redirection vers la page « </w:t>
             </w:r>
+            <w:proofErr w:type="spellStart"/>
             <w:r>
               <w:rPr>
                 <w:b/>
               </w:rPr>
               <w:t>Modif_Proposition</w:t>
             </w:r>
+            <w:proofErr w:type="spellEnd"/>
             <w:r>
               <w:t> »</w:t>
             </w:r>
@@ -6504,12 +6715,14 @@
             <w:r>
               <w:t>Renvoi vers la page « </w:t>
             </w:r>
+            <w:proofErr w:type="spellStart"/>
             <w:r>
               <w:rPr>
                 <w:b/>
               </w:rPr>
               <w:t>Modif_Proposition</w:t>
             </w:r>
+            <w:proofErr w:type="spellEnd"/>
             <w:r>
               <w:t> » avec un message d’erreur</w:t>
             </w:r>
@@ -6550,11 +6763,19 @@
             <w:r>
               <w:t>Change les informations et renvoie dans la page « </w:t>
             </w:r>
+            <w:proofErr w:type="spellStart"/>
             <w:r>
               <w:rPr>
                 <w:b/>
               </w:rPr>
-              <w:t>Détails_Appart (propriétaire)</w:t>
+              <w:t>Détails_Appart</w:t>
+            </w:r>
+            <w:proofErr w:type="spellEnd"/>
+            <w:r>
+              <w:rPr>
+                <w:b/>
+              </w:rPr>
+              <w:t xml:space="preserve"> (propriétaire)</w:t>
             </w:r>
             <w:r>
               <w:t> »</w:t>
@@ -6694,9 +6915,14 @@
     <w:p/>
     <w:p/>
     <w:p>
+      <w:proofErr w:type="spellStart"/>
       <w:r>
         <w:lastRenderedPageBreak/>
-        <w:t>Détails_Appart (propriétaire)</w:t>
+        <w:t>Détails_Appart</w:t>
+      </w:r>
+      <w:proofErr w:type="spellEnd"/>
+      <w:r>
+        <w:t xml:space="preserve"> (propriétaire)</w:t>
       </w:r>
       <w:r>
         <w:t> :</w:t>
@@ -6753,9 +6979,11 @@
     </w:p>
     <w:p/>
     <w:p>
+      <w:proofErr w:type="spellStart"/>
       <w:r>
         <w:t>Modif_Proposition</w:t>
       </w:r>
+      <w:proofErr w:type="spellEnd"/>
       <w:r>
         <w:t> :</w:t>
       </w:r>
@@ -7013,11 +7241,19 @@
             <w:r>
               <w:t>Redirection vers « </w:t>
             </w:r>
+            <w:proofErr w:type="spellStart"/>
             <w:r>
               <w:rPr>
                 <w:b/>
               </w:rPr>
-              <w:t>Détails_Appart (connecté)</w:t>
+              <w:t>Détails_Appart</w:t>
+            </w:r>
+            <w:proofErr w:type="spellEnd"/>
+            <w:r>
+              <w:rPr>
+                <w:b/>
+              </w:rPr>
+              <w:t xml:space="preserve"> (connecté)</w:t>
             </w:r>
             <w:r>
               <w:t> »</w:t>
@@ -7063,11 +7299,19 @@
             <w:r>
               <w:t>Redirection vers « </w:t>
             </w:r>
+            <w:proofErr w:type="spellStart"/>
             <w:r>
               <w:rPr>
                 <w:b/>
               </w:rPr>
-              <w:t>Détails_Appart (propriétaire)</w:t>
+              <w:t>Détails_Appart</w:t>
+            </w:r>
+            <w:proofErr w:type="spellEnd"/>
+            <w:r>
+              <w:rPr>
+                <w:b/>
+              </w:rPr>
+              <w:t xml:space="preserve"> (propriétaire)</w:t>
             </w:r>
             <w:r>
               <w:t> »</w:t>
@@ -7192,11 +7436,19 @@
             <w:r>
               <w:t>Annule la suppression et renvoi vers « </w:t>
             </w:r>
+            <w:proofErr w:type="spellStart"/>
             <w:r>
               <w:rPr>
                 <w:b/>
               </w:rPr>
-              <w:t>Détails_Appart (propriétaire)</w:t>
+              <w:t>Détails_Appart</w:t>
+            </w:r>
+            <w:proofErr w:type="spellEnd"/>
+            <w:r>
+              <w:rPr>
+                <w:b/>
+              </w:rPr>
+              <w:t xml:space="preserve"> (propriétaire)</w:t>
             </w:r>
             <w:r>
               <w:t> »</w:t>
@@ -7324,8 +7576,13 @@
     </w:p>
     <w:p/>
     <w:p>
-      <w:r>
-        <w:t>Détails_Appart (propriétaire</w:t>
+      <w:proofErr w:type="spellStart"/>
+      <w:r>
+        <w:t>Détails_Appart</w:t>
+      </w:r>
+      <w:proofErr w:type="spellEnd"/>
+      <w:r>
+        <w:t xml:space="preserve"> (propriétaire</w:t>
       </w:r>
       <w:r>
         <w:t>)</w:t>
@@ -7878,12 +8135,14 @@
             <w:r>
               <w:t>Redirection vers la page « </w:t>
             </w:r>
+            <w:proofErr w:type="spellStart"/>
             <w:r>
               <w:rPr>
                 <w:b/>
               </w:rPr>
               <w:t>Messages_reçus</w:t>
             </w:r>
+            <w:proofErr w:type="spellEnd"/>
             <w:r>
               <w:t> »</w:t>
             </w:r>
@@ -8036,10 +8295,12 @@
       </w:r>
     </w:p>
     <w:p>
+      <w:proofErr w:type="spellStart"/>
       <w:r>
         <w:lastRenderedPageBreak/>
         <w:t>Messages_reçus</w:t>
       </w:r>
+      <w:proofErr w:type="spellEnd"/>
       <w:r>
         <w:t> :</w:t>
       </w:r>
@@ -8293,12 +8554,14 @@
             <w:r>
               <w:t>Redirection vers la page « </w:t>
             </w:r>
+            <w:proofErr w:type="spellStart"/>
             <w:r>
               <w:rPr>
                 <w:b/>
               </w:rPr>
               <w:t>Messages_envoyés</w:t>
             </w:r>
+            <w:proofErr w:type="spellEnd"/>
             <w:r>
               <w:t> »</w:t>
             </w:r>
@@ -8451,10 +8714,12 @@
       </w:r>
     </w:p>
     <w:p>
+      <w:proofErr w:type="spellStart"/>
       <w:r>
         <w:lastRenderedPageBreak/>
         <w:t>Messages_envoyés</w:t>
       </w:r>
+      <w:proofErr w:type="spellEnd"/>
       <w:r>
         <w:t> :</w:t>
       </w:r>
@@ -8708,12 +8973,14 @@
             <w:r>
               <w:t>Redirection vers la page « </w:t>
             </w:r>
+            <w:proofErr w:type="spellStart"/>
             <w:r>
               <w:rPr>
                 <w:b/>
               </w:rPr>
               <w:t>Messages_reçus</w:t>
             </w:r>
+            <w:proofErr w:type="spellEnd"/>
             <w:r>
               <w:t> »</w:t>
             </w:r>
@@ -9024,10 +9291,12 @@
       </w:r>
     </w:p>
     <w:p>
+      <w:proofErr w:type="spellStart"/>
       <w:r>
         <w:lastRenderedPageBreak/>
         <w:t>Messages_reçus</w:t>
       </w:r>
+      <w:proofErr w:type="spellEnd"/>
       <w:r>
         <w:t> :</w:t>
       </w:r>
@@ -9247,7 +9516,21 @@
         <w:rPr>
           <w:i/>
         </w:rPr>
-        <w:t xml:space="preserve">Décrire la stratégie de test: </w:t>
+        <w:t xml:space="preserve">Décrire la stratégie de </w:t>
+      </w:r>
+      <w:proofErr w:type="gramStart"/>
+      <w:r>
+        <w:rPr>
+          <w:i/>
+        </w:rPr>
+        <w:t>test:</w:t>
+      </w:r>
+      <w:proofErr w:type="gramEnd"/>
+      <w:r>
+        <w:rPr>
+          <w:i/>
+        </w:rPr>
+        <w:t xml:space="preserve"> </w:t>
       </w:r>
     </w:p>
     <w:p>
@@ -9367,21 +9650,135 @@
         <w:rPr>
           <w:i/>
         </w:rPr>
-        <w:t>Décrire les logiciels qui seront utilisés pour le développement, y compris IDE, frameworks, librairies, etc.</w:t>
-      </w:r>
-    </w:p>
-    <w:p>
-      <w:pPr>
+        <w:t xml:space="preserve">Décrire les logiciels qui seront utilisés pour le développement, y compris IDE, </w:t>
+      </w:r>
+      <w:proofErr w:type="spellStart"/>
+      <w:r>
         <w:rPr>
           <w:i/>
         </w:rPr>
-      </w:pPr>
+        <w:t>frameworks</w:t>
+      </w:r>
+      <w:proofErr w:type="spellEnd"/>
       <w:r>
         <w:rPr>
           <w:i/>
         </w:rPr>
+        <w:t>, librairies, etc.</w:t>
+      </w:r>
+    </w:p>
+    <w:p>
+      <w:pPr>
+        <w:rPr>
+          <w:i/>
+        </w:rPr>
+      </w:pPr>
+      <w:r>
+        <w:rPr>
+          <w:i/>
+        </w:rPr>
         <w:t>Détailler tout ce qui va permettre de développer et de maintenir le projet.</w:t>
       </w:r>
+    </w:p>
+    <w:p>
+      <w:pPr>
+        <w:rPr>
+          <w:u w:val="single"/>
+        </w:rPr>
+      </w:pPr>
+      <w:r>
+        <w:rPr>
+          <w:u w:val="single"/>
+        </w:rPr>
+        <w:lastRenderedPageBreak/>
+        <w:t>Programmation</w:t>
+      </w:r>
+    </w:p>
+    <w:p>
+      <w:r>
+        <w:t xml:space="preserve">. </w:t>
+      </w:r>
+      <w:proofErr w:type="spellStart"/>
+      <w:r>
+        <w:t>JetBrains</w:t>
+      </w:r>
+      <w:proofErr w:type="spellEnd"/>
+      <w:r>
+        <w:t xml:space="preserve"> </w:t>
+      </w:r>
+      <w:proofErr w:type="spellStart"/>
+      <w:r>
+        <w:t>PhpStorm</w:t>
+      </w:r>
+      <w:proofErr w:type="spellEnd"/>
+      <w:r>
+        <w:t xml:space="preserve"> 2018</w:t>
+      </w:r>
+    </w:p>
+    <w:p>
+      <w:r>
+        <w:t xml:space="preserve">. </w:t>
+      </w:r>
+      <w:proofErr w:type="spellStart"/>
+      <w:r>
+        <w:t>Wampserver</w:t>
+      </w:r>
+      <w:proofErr w:type="spellEnd"/>
+      <w:r>
+        <w:t xml:space="preserve"> 64</w:t>
+      </w:r>
+    </w:p>
+    <w:p/>
+    <w:p>
+      <w:pPr>
+        <w:rPr>
+          <w:u w:val="single"/>
+        </w:rPr>
+      </w:pPr>
+      <w:r>
+        <w:rPr>
+          <w:u w:val="single"/>
+        </w:rPr>
+        <w:t>Documentation</w:t>
+      </w:r>
+    </w:p>
+    <w:p>
+      <w:r>
+        <w:t>. Word 2016 (dossier de projet)</w:t>
+      </w:r>
+    </w:p>
+    <w:p>
+      <w:r>
+        <w:t>. Visio 2016 (arborescence du site)</w:t>
+      </w:r>
+    </w:p>
+    <w:p>
+      <w:r>
+        <w:t xml:space="preserve">. </w:t>
+      </w:r>
+      <w:proofErr w:type="spellStart"/>
+      <w:r>
+        <w:t>Balsamiq</w:t>
+      </w:r>
+      <w:proofErr w:type="spellEnd"/>
+      <w:r>
+        <w:t xml:space="preserve"> (Maquettes)</w:t>
+      </w:r>
+    </w:p>
+    <w:p>
+      <w:r>
+        <w:t>. Draw.io (MCD)</w:t>
+      </w:r>
+    </w:p>
+    <w:p>
+      <w:r>
+        <w:t>. Excel (Journal de travail)</w:t>
+      </w:r>
+      <w:r>
+        <w:t>9</w:t>
+      </w:r>
+      <w:bookmarkStart w:id="6" w:name="_GoBack"/>
+      <w:bookmarkEnd w:id="6"/>
     </w:p>
     <w:p/>
     <w:p>
@@ -9471,19 +9868,30 @@
           <w:i/>
           <w:u w:val="single"/>
         </w:rPr>
-        <w:t>Plugins et librairies</w:t>
+        <w:t>Choix de la formule d’hébergement</w:t>
       </w:r>
     </w:p>
     <w:p/>
     <w:p>
       <w:r>
-        <w:rPr>
-          <w:i/>
-        </w:rPr>
-        <w:t>Liste des composants additionnels utilisés (par exemple forum, classes, images, modules, etc).</w:t>
+        <w:t>Notre responsable de projet installe lui-même le site web depuis le site GitHub.</w:t>
       </w:r>
     </w:p>
     <w:p/>
+    <w:p>
+      <w:pPr>
+        <w:pStyle w:val="Titre3"/>
+        <w:numPr>
+          <w:ilvl w:val="0"/>
+          <w:numId w:val="22"/>
+        </w:numPr>
+      </w:pPr>
+      <w:bookmarkStart w:id="7" w:name="_Toc511730452"/>
+      <w:r>
+        <w:t>Réalisation</w:t>
+      </w:r>
+      <w:bookmarkEnd w:id="7"/>
+    </w:p>
     <w:p>
       <w:pPr>
         <w:pStyle w:val="Paragraphedeliste"/>
@@ -9493,32 +9901,435 @@
         </w:numPr>
         <w:rPr>
           <w:b/>
+          <w:u w:val="single"/>
+        </w:rPr>
+      </w:pPr>
+      <w:r>
+        <w:rPr>
+          <w:b/>
+          <w:u w:val="single"/>
+        </w:rPr>
+        <w:t>Dossier de réalisation</w:t>
+      </w:r>
+    </w:p>
+    <w:p>
+      <w:pPr>
+        <w:rPr>
           <w:i/>
+        </w:rPr>
+      </w:pPr>
+    </w:p>
+    <w:p>
+      <w:pPr>
+        <w:rPr>
           <w:u w:val="single"/>
         </w:rPr>
       </w:pPr>
+      <w:r>
+        <w:rPr>
+          <w:u w:val="single"/>
+        </w:rPr>
+        <w:t>Dossier « Colocation »</w:t>
+      </w:r>
+    </w:p>
+    <w:p>
+      <w:r>
+        <w:t>Dossier </w:t>
+      </w:r>
+      <w:proofErr w:type="gramStart"/>
+      <w:r>
+        <w:t>: .</w:t>
+      </w:r>
+      <w:proofErr w:type="spellStart"/>
+      <w:r>
+        <w:t>idea</w:t>
+      </w:r>
+      <w:proofErr w:type="spellEnd"/>
+      <w:proofErr w:type="gramEnd"/>
+    </w:p>
+    <w:p>
+      <w:r>
+        <w:t>Dossier :</w:t>
+      </w:r>
+      <w:r>
+        <w:t xml:space="preserve"> c</w:t>
+      </w:r>
+      <w:r>
+        <w:t>ode</w:t>
+      </w:r>
+    </w:p>
+    <w:p>
+      <w:r>
+        <w:t>Dossier :</w:t>
+      </w:r>
+      <w:r>
+        <w:t xml:space="preserve"> d</w:t>
+      </w:r>
+      <w:r>
+        <w:t>ocumentation</w:t>
+      </w:r>
+    </w:p>
+    <w:p/>
+    <w:p>
+      <w:r>
+        <w:t>Fichier GITIGNORE </w:t>
+      </w:r>
+      <w:proofErr w:type="gramStart"/>
+      <w:r>
+        <w:t>: .</w:t>
+      </w:r>
+      <w:proofErr w:type="spellStart"/>
+      <w:r>
+        <w:t>gitignore</w:t>
+      </w:r>
+      <w:proofErr w:type="spellEnd"/>
+      <w:proofErr w:type="gramEnd"/>
+    </w:p>
+    <w:p>
+      <w:r>
+        <w:t>Fichier MD : README.md</w:t>
+      </w:r>
+    </w:p>
+    <w:p/>
+    <w:p>
+      <w:pPr>
+        <w:rPr>
+          <w:u w:val="single"/>
+        </w:rPr>
+      </w:pPr>
+      <w:r>
+        <w:rPr>
+          <w:u w:val="single"/>
+        </w:rPr>
+        <w:t xml:space="preserve">Dossier </w:t>
+      </w:r>
+      <w:proofErr w:type="gramStart"/>
+      <w:r>
+        <w:rPr>
+          <w:u w:val="single"/>
+        </w:rPr>
+        <w:t>« .</w:t>
+      </w:r>
+      <w:proofErr w:type="spellStart"/>
+      <w:r>
+        <w:rPr>
+          <w:u w:val="single"/>
+        </w:rPr>
+        <w:t>idea</w:t>
+      </w:r>
+      <w:proofErr w:type="spellEnd"/>
+      <w:proofErr w:type="gramEnd"/>
+      <w:r>
+        <w:rPr>
+          <w:u w:val="single"/>
+        </w:rPr>
+        <w:t> »</w:t>
+      </w:r>
+    </w:p>
+    <w:p>
+      <w:r>
+        <w:t xml:space="preserve">Contient des fichiers/dossiers relatifs à </w:t>
+      </w:r>
+      <w:proofErr w:type="spellStart"/>
+      <w:r>
+        <w:t>Phpstorm</w:t>
+      </w:r>
+      <w:proofErr w:type="spellEnd"/>
+      <w:r>
+        <w:t xml:space="preserve"> entre autre</w:t>
+      </w:r>
+      <w:r>
+        <w:t>s</w:t>
+      </w:r>
+    </w:p>
+    <w:p/>
+    <w:p>
+      <w:pPr>
+        <w:rPr>
+          <w:u w:val="single"/>
+        </w:rPr>
+      </w:pPr>
+      <w:r>
+        <w:rPr>
+          <w:u w:val="single"/>
+        </w:rPr>
+        <w:t>Dossier « code »</w:t>
+      </w:r>
+    </w:p>
+    <w:p>
+      <w:r>
+        <w:t>Contient des fichiers/dossiers relatifs à la programmation du projet</w:t>
+      </w:r>
+    </w:p>
+    <w:p/>
+    <w:p>
+      <w:pPr>
+        <w:rPr>
+          <w:u w:val="single"/>
+        </w:rPr>
+      </w:pPr>
+      <w:r>
+        <w:rPr>
+          <w:u w:val="single"/>
+        </w:rPr>
+        <w:t>Dossier « documentation</w:t>
+      </w:r>
+    </w:p>
+    <w:p>
+      <w:r>
+        <w:t>Contient les fichiers relatifs à la documentation du projet</w:t>
+      </w:r>
+    </w:p>
+    <w:p/>
+    <w:p>
+      <w:pPr>
+        <w:pStyle w:val="Paragraphedeliste"/>
+        <w:numPr>
+          <w:ilvl w:val="1"/>
+          <w:numId w:val="22"/>
+        </w:numPr>
+        <w:rPr>
+          <w:b/>
+          <w:u w:val="single"/>
+        </w:rPr>
+      </w:pPr>
+      <w:r>
+        <w:rPr>
+          <w:b/>
+          <w:u w:val="single"/>
+        </w:rPr>
+        <w:t>Description des tests effectués</w:t>
+      </w:r>
+    </w:p>
+    <w:p/>
+    <w:p>
+      <w:r>
+        <w:rPr>
+          <w:i/>
+        </w:rPr>
+        <w:t>Pour chaque partie testée de votre projet, il faut décrire</w:t>
+      </w:r>
+      <w:r>
+        <w:rPr>
+          <w:i/>
+        </w:rPr>
+        <w:t xml:space="preserve"> </w:t>
+      </w:r>
+      <w:r>
+        <w:rPr>
+          <w:i/>
+        </w:rPr>
+        <w:t>:</w:t>
+      </w:r>
+    </w:p>
+    <w:p/>
+    <w:p>
+      <w:proofErr w:type="gramStart"/>
+      <w:r>
+        <w:rPr>
+          <w:i/>
+        </w:rPr>
+        <w:t>les</w:t>
+      </w:r>
+      <w:proofErr w:type="gramEnd"/>
+      <w:r>
+        <w:rPr>
+          <w:i/>
+        </w:rPr>
+        <w:t xml:space="preserve"> conditions exactes de chaque test</w:t>
+      </w:r>
+    </w:p>
+    <w:p>
+      <w:proofErr w:type="gramStart"/>
+      <w:r>
+        <w:rPr>
+          <w:i/>
+        </w:rPr>
+        <w:t>les</w:t>
+      </w:r>
+      <w:proofErr w:type="gramEnd"/>
+      <w:r>
+        <w:rPr>
+          <w:i/>
+        </w:rPr>
+        <w:t xml:space="preserve"> preuves de test (papier ou fichier)</w:t>
+      </w:r>
+    </w:p>
+    <w:p>
+      <w:proofErr w:type="gramStart"/>
+      <w:r>
+        <w:rPr>
+          <w:i/>
+        </w:rPr>
+        <w:t>tests</w:t>
+      </w:r>
+      <w:proofErr w:type="gramEnd"/>
+      <w:r>
+        <w:rPr>
+          <w:i/>
+        </w:rPr>
+        <w:t xml:space="preserve"> sans preuve: fournir au moins une description </w:t>
+      </w:r>
+    </w:p>
+    <w:p>
+      <w:bookmarkStart w:id="8" w:name="_2p2csry" w:colFirst="0" w:colLast="0"/>
+      <w:bookmarkEnd w:id="8"/>
+    </w:p>
+    <w:p>
+      <w:pPr>
+        <w:pStyle w:val="Paragraphedeliste"/>
+        <w:numPr>
+          <w:ilvl w:val="1"/>
+          <w:numId w:val="22"/>
+        </w:numPr>
+        <w:rPr>
+          <w:b/>
+          <w:u w:val="single"/>
+        </w:rPr>
+      </w:pPr>
+      <w:r>
+        <w:rPr>
+          <w:b/>
+          <w:u w:val="single"/>
+        </w:rPr>
+        <w:t xml:space="preserve">Erreurs restantes  </w:t>
+      </w:r>
+    </w:p>
+    <w:p>
+      <w:bookmarkStart w:id="9" w:name="_147n2zr" w:colFirst="0" w:colLast="0"/>
+      <w:bookmarkEnd w:id="9"/>
+    </w:p>
+    <w:p>
+      <w:r>
+        <w:rPr>
+          <w:i/>
+        </w:rPr>
+        <w:t xml:space="preserve">S'il reste encore des </w:t>
+      </w:r>
+      <w:r>
+        <w:rPr>
+          <w:i/>
+        </w:rPr>
+        <w:t xml:space="preserve">erreurs </w:t>
+      </w:r>
+      <w:r>
+        <w:rPr>
+          <w:i/>
+        </w:rPr>
+        <w:t xml:space="preserve">: </w:t>
+      </w:r>
+    </w:p>
+    <w:p/>
+    <w:p>
+      <w:r>
+        <w:rPr>
+          <w:i/>
+        </w:rPr>
+        <w:t>Description détaillée</w:t>
+      </w:r>
+    </w:p>
+    <w:p>
+      <w:r>
+        <w:rPr>
+          <w:i/>
+        </w:rPr>
+        <w:t>Conséquences sur l'utilisation du produit</w:t>
+      </w:r>
+    </w:p>
+    <w:p>
+      <w:r>
+        <w:rPr>
+          <w:i/>
+        </w:rPr>
+        <w:t>Actions envisagées ou possibles</w:t>
+      </w:r>
+    </w:p>
+    <w:p>
+      <w:pPr>
+        <w:rPr>
+          <w:u w:val="single"/>
+        </w:rPr>
+      </w:pPr>
+      <w:bookmarkStart w:id="10" w:name="_3o7alnk" w:colFirst="0" w:colLast="0"/>
+      <w:bookmarkEnd w:id="10"/>
+    </w:p>
+    <w:p>
+      <w:pPr>
+        <w:pStyle w:val="Paragraphedeliste"/>
+        <w:numPr>
+          <w:ilvl w:val="1"/>
+          <w:numId w:val="22"/>
+        </w:numPr>
+        <w:rPr>
+          <w:b/>
+          <w:u w:val="single"/>
+        </w:rPr>
+      </w:pPr>
+      <w:r>
+        <w:rPr>
+          <w:b/>
+          <w:u w:val="single"/>
+        </w:rPr>
+        <w:t>Dossier d'archivage</w:t>
+      </w:r>
+    </w:p>
+    <w:p>
+      <w:pPr>
+        <w:rPr>
+          <w:rFonts w:ascii="Times New Roman" w:eastAsia="Times New Roman" w:hAnsi="Times New Roman" w:cs="Times New Roman"/>
+          <w:sz w:val="20"/>
+          <w:szCs w:val="20"/>
+        </w:rPr>
+      </w:pPr>
+    </w:p>
+    <w:p>
+      <w:r>
+        <w:rPr>
+          <w:i/>
+        </w:rPr>
+        <w:t>Décrire de manière détaillée les archives du projet.</w:t>
+      </w:r>
+    </w:p>
+    <w:p/>
+    <w:p>
       <w:r>
         <w:rPr>
           <w:b/>
           <w:i/>
           <w:u w:val="single"/>
         </w:rPr>
-        <w:t>Choix de la formule d’hébergement</w:t>
-      </w:r>
-    </w:p>
-    <w:p/>
-    <w:p>
-      <w:r>
-        <w:t>Nous utilisons mycpnv.ch pour l’hébergement du site</w:t>
-      </w:r>
-      <w:r>
-        <w:t xml:space="preserve"> web car il nous est fourni par</w:t>
-      </w:r>
-      <w:r>
-        <w:t xml:space="preserve"> le CPNV.</w:t>
-      </w:r>
-    </w:p>
-    <w:p/>
+        <w:t>Attention</w:t>
+      </w:r>
+      <w:r>
+        <w:rPr>
+          <w:b/>
+          <w:i/>
+          <w:u w:val="single"/>
+        </w:rPr>
+        <w:t xml:space="preserve"> </w:t>
+      </w:r>
+      <w:r>
+        <w:rPr>
+          <w:b/>
+          <w:i/>
+        </w:rPr>
+        <w:t>: les documents de réalisation doivent permettre à une autre personne de maintenir et modifier votre projet sans votre aide !</w:t>
+      </w:r>
+    </w:p>
+    <w:p>
+      <w:pPr>
+        <w:rPr>
+          <w:rFonts w:ascii="Times New Roman" w:eastAsia="Times New Roman" w:hAnsi="Times New Roman" w:cs="Times New Roman"/>
+          <w:sz w:val="18"/>
+          <w:szCs w:val="18"/>
+        </w:rPr>
+      </w:pPr>
+      <w:bookmarkStart w:id="11" w:name="_23ckvvd" w:colFirst="0" w:colLast="0"/>
+      <w:bookmarkEnd w:id="11"/>
+      <w:r>
+        <w:br w:type="page"/>
+      </w:r>
+    </w:p>
     <w:p>
       <w:pPr>
         <w:pStyle w:val="Titre3"/>
@@ -9527,11 +10338,14 @@
           <w:numId w:val="22"/>
         </w:numPr>
       </w:pPr>
-      <w:bookmarkStart w:id="6" w:name="_Toc511730452"/>
-      <w:r>
-        <w:t>Réalisation</w:t>
-      </w:r>
-      <w:bookmarkEnd w:id="6"/>
+      <w:bookmarkStart w:id="12" w:name="_ihv636" w:colFirst="0" w:colLast="0"/>
+      <w:bookmarkStart w:id="13" w:name="_Toc511730453"/>
+      <w:bookmarkEnd w:id="12"/>
+      <w:r>
+        <w:lastRenderedPageBreak/>
+        <w:t>Mise en service</w:t>
+      </w:r>
+      <w:bookmarkEnd w:id="13"/>
     </w:p>
     <w:p>
       <w:pPr>
@@ -9550,129 +10364,120 @@
           <w:b/>
           <w:u w:val="single"/>
         </w:rPr>
-        <w:t>Dossier de réalisation</w:t>
-      </w:r>
-    </w:p>
-    <w:p>
-      <w:pPr>
+        <w:t>Rapport de mise en service</w:t>
+      </w:r>
+    </w:p>
+    <w:p/>
+    <w:p>
+      <w:r>
         <w:rPr>
           <w:i/>
         </w:rPr>
-      </w:pPr>
-    </w:p>
-    <w:p>
-      <w:pPr>
-        <w:rPr>
-          <w:u w:val="single"/>
-        </w:rPr>
-      </w:pPr>
-      <w:r>
-        <w:rPr>
-          <w:u w:val="single"/>
-        </w:rPr>
-        <w:t>Dossier « Colocation »</w:t>
-      </w:r>
-    </w:p>
-    <w:p>
-      <w:r>
-        <w:t>Dossier : .idea</w:t>
-      </w:r>
-    </w:p>
-    <w:p>
-      <w:r>
-        <w:t>Dossier :</w:t>
-      </w:r>
-      <w:r>
-        <w:t xml:space="preserve"> c</w:t>
-      </w:r>
-      <w:r>
-        <w:t>ode</w:t>
-      </w:r>
-    </w:p>
-    <w:p>
-      <w:r>
-        <w:t>Dossier :</w:t>
-      </w:r>
-      <w:r>
-        <w:t xml:space="preserve"> d</w:t>
-      </w:r>
-      <w:r>
-        <w:t>ocumentation</w:t>
+        <w:t>Fournir une description</w:t>
+      </w:r>
+      <w:r>
+        <w:rPr>
+          <w:i/>
+        </w:rPr>
+        <w:t xml:space="preserve"> </w:t>
+      </w:r>
+      <w:r>
+        <w:rPr>
+          <w:i/>
+        </w:rPr>
+        <w:t>:</w:t>
       </w:r>
     </w:p>
     <w:p/>
     <w:p>
-      <w:r>
-        <w:t>Fichier GITIGNORE : .gitignore</w:t>
-      </w:r>
-    </w:p>
-    <w:p>
-      <w:r>
-        <w:t>Fichier MD : README.md</w:t>
-      </w:r>
-    </w:p>
-    <w:p/>
-    <w:p>
-      <w:pPr>
-        <w:rPr>
-          <w:u w:val="single"/>
-        </w:rPr>
-      </w:pPr>
-      <w:r>
-        <w:rPr>
-          <w:u w:val="single"/>
-        </w:rPr>
-        <w:t>Dossier « .idea »</w:t>
-      </w:r>
-    </w:p>
-    <w:p>
-      <w:r>
-        <w:t>Contient des fichiers/dossiers relatifs à Phpstorm entre autre</w:t>
-      </w:r>
-      <w:r>
-        <w:t>s</w:t>
-      </w:r>
-    </w:p>
-    <w:p/>
-    <w:p>
-      <w:pPr>
-        <w:rPr>
-          <w:u w:val="single"/>
-        </w:rPr>
-      </w:pPr>
-      <w:r>
-        <w:rPr>
-          <w:u w:val="single"/>
-        </w:rPr>
-        <w:t>Dossier « code »</w:t>
-      </w:r>
-    </w:p>
-    <w:p>
-      <w:r>
-        <w:t>Contient des fichiers/dossiers relatifs à la programmation du projet</w:t>
-      </w:r>
-    </w:p>
-    <w:p/>
-    <w:p>
-      <w:pPr>
-        <w:rPr>
-          <w:u w:val="single"/>
-        </w:rPr>
-      </w:pPr>
-      <w:r>
-        <w:rPr>
-          <w:u w:val="single"/>
-        </w:rPr>
-        <w:lastRenderedPageBreak/>
-        <w:t>Dossier « documentation</w:t>
-      </w:r>
-    </w:p>
-    <w:p>
-      <w:r>
-        <w:t>Contient les fichiers relatifs à la documentation du projet</w:t>
-      </w:r>
-    </w:p>
-    <w:p/>
+      <w:proofErr w:type="gramStart"/>
+      <w:r>
+        <w:rPr>
+          <w:i/>
+        </w:rPr>
+        <w:t>de</w:t>
+      </w:r>
+      <w:proofErr w:type="gramEnd"/>
+      <w:r>
+        <w:rPr>
+          <w:i/>
+        </w:rPr>
+        <w:t xml:space="preserve"> la publication chez l’hébergeur</w:t>
+      </w:r>
+    </w:p>
+    <w:p>
+      <w:proofErr w:type="gramStart"/>
+      <w:r>
+        <w:rPr>
+          <w:i/>
+        </w:rPr>
+        <w:t>de</w:t>
+      </w:r>
+      <w:proofErr w:type="gramEnd"/>
+      <w:r>
+        <w:rPr>
+          <w:i/>
+        </w:rPr>
+        <w:t xml:space="preserve"> l'installation du projet chez le client</w:t>
+      </w:r>
+    </w:p>
+    <w:p>
+      <w:proofErr w:type="gramStart"/>
+      <w:r>
+        <w:rPr>
+          <w:i/>
+        </w:rPr>
+        <w:t>des</w:t>
+      </w:r>
+      <w:proofErr w:type="gramEnd"/>
+      <w:r>
+        <w:rPr>
+          <w:i/>
+        </w:rPr>
+        <w:t xml:space="preserve"> tests officiels effectués chez le client et/ou par le client.</w:t>
+      </w:r>
+    </w:p>
+    <w:p>
+      <w:proofErr w:type="gramStart"/>
+      <w:r>
+        <w:rPr>
+          <w:i/>
+        </w:rPr>
+        <w:t>des</w:t>
+      </w:r>
+      <w:proofErr w:type="gramEnd"/>
+      <w:r>
+        <w:rPr>
+          <w:i/>
+        </w:rPr>
+        <w:t xml:space="preserve"> erreurs répertoriées </w:t>
+      </w:r>
+      <w:r>
+        <w:rPr>
+          <w:i/>
+        </w:rPr>
+        <w:br/>
+        <w:t xml:space="preserve">- description détaillée </w:t>
+      </w:r>
+      <w:r>
+        <w:rPr>
+          <w:i/>
+        </w:rPr>
+        <w:br/>
+        <w:t>- conséquences pour le client</w:t>
+      </w:r>
+      <w:r>
+        <w:rPr>
+          <w:i/>
+        </w:rPr>
+        <w:br/>
+        <w:t>- actions envisagées.</w:t>
+      </w:r>
+    </w:p>
+    <w:p>
+      <w:bookmarkStart w:id="14" w:name="_32hioqz" w:colFirst="0" w:colLast="0"/>
+      <w:bookmarkEnd w:id="14"/>
+    </w:p>
     <w:p>
       <w:pPr>
         <w:pStyle w:val="Paragraphedeliste"/>
@@ -9690,354 +10495,11 @@
           <w:b/>
           <w:u w:val="single"/>
         </w:rPr>
-        <w:t>Description des tests effectués</w:t>
-      </w:r>
-    </w:p>
-    <w:p/>
-    <w:p>
-      <w:r>
-        <w:rPr>
-          <w:i/>
-        </w:rPr>
-        <w:t>Pour chaque partie testée de votre projet, il faut décrire</w:t>
-      </w:r>
-      <w:r>
-        <w:rPr>
-          <w:i/>
-        </w:rPr>
-        <w:t xml:space="preserve"> </w:t>
-      </w:r>
-      <w:r>
-        <w:rPr>
-          <w:i/>
-        </w:rPr>
-        <w:t>:</w:t>
-      </w:r>
-    </w:p>
-    <w:p/>
-    <w:p>
-      <w:r>
-        <w:rPr>
-          <w:i/>
-        </w:rPr>
-        <w:t>les conditions exactes de chaque test</w:t>
-      </w:r>
-    </w:p>
-    <w:p>
-      <w:r>
-        <w:rPr>
-          <w:i/>
-        </w:rPr>
-        <w:t>les preuves de test (papier ou fichier)</w:t>
-      </w:r>
-    </w:p>
-    <w:p>
-      <w:r>
-        <w:rPr>
-          <w:i/>
-        </w:rPr>
-        <w:t xml:space="preserve">tests sans preuve: fournir au moins une description </w:t>
-      </w:r>
-    </w:p>
-    <w:p>
-      <w:bookmarkStart w:id="7" w:name="_2p2csry" w:colFirst="0" w:colLast="0"/>
-      <w:bookmarkEnd w:id="7"/>
-    </w:p>
-    <w:p>
-      <w:pPr>
-        <w:pStyle w:val="Paragraphedeliste"/>
-        <w:numPr>
-          <w:ilvl w:val="1"/>
-          <w:numId w:val="22"/>
-        </w:numPr>
-        <w:rPr>
-          <w:b/>
-          <w:u w:val="single"/>
-        </w:rPr>
-      </w:pPr>
-      <w:r>
-        <w:rPr>
-          <w:b/>
-          <w:u w:val="single"/>
-        </w:rPr>
-        <w:t xml:space="preserve">Erreurs restantes  </w:t>
-      </w:r>
-    </w:p>
-    <w:p>
-      <w:bookmarkStart w:id="8" w:name="_147n2zr" w:colFirst="0" w:colLast="0"/>
-      <w:bookmarkEnd w:id="8"/>
-    </w:p>
-    <w:p>
-      <w:r>
-        <w:rPr>
-          <w:i/>
-        </w:rPr>
-        <w:t xml:space="preserve">S'il reste encore des </w:t>
-      </w:r>
-      <w:r>
-        <w:rPr>
-          <w:i/>
-        </w:rPr>
-        <w:t xml:space="preserve">erreurs </w:t>
-      </w:r>
-      <w:r>
-        <w:rPr>
-          <w:i/>
-        </w:rPr>
-        <w:t xml:space="preserve">: </w:t>
-      </w:r>
-    </w:p>
-    <w:p/>
-    <w:p>
-      <w:r>
-        <w:rPr>
-          <w:i/>
-        </w:rPr>
-        <w:t>Description détaillée</w:t>
-      </w:r>
-    </w:p>
-    <w:p>
-      <w:r>
-        <w:rPr>
-          <w:i/>
-        </w:rPr>
-        <w:t>Conséquences sur l'utilisation du produit</w:t>
-      </w:r>
-    </w:p>
-    <w:p>
-      <w:r>
-        <w:rPr>
-          <w:i/>
-        </w:rPr>
-        <w:t>Actions envisagées ou possibles</w:t>
-      </w:r>
-    </w:p>
-    <w:p>
-      <w:pPr>
-        <w:rPr>
-          <w:u w:val="single"/>
-        </w:rPr>
-      </w:pPr>
-      <w:bookmarkStart w:id="9" w:name="_3o7alnk" w:colFirst="0" w:colLast="0"/>
-      <w:bookmarkEnd w:id="9"/>
-    </w:p>
-    <w:p>
-      <w:pPr>
-        <w:pStyle w:val="Paragraphedeliste"/>
-        <w:numPr>
-          <w:ilvl w:val="1"/>
-          <w:numId w:val="22"/>
-        </w:numPr>
-        <w:rPr>
-          <w:b/>
-          <w:u w:val="single"/>
-        </w:rPr>
-      </w:pPr>
-      <w:r>
-        <w:rPr>
-          <w:b/>
-          <w:u w:val="single"/>
-        </w:rPr>
-        <w:t>Dossier d'archivage</w:t>
-      </w:r>
-    </w:p>
-    <w:p>
-      <w:pPr>
-        <w:rPr>
-          <w:rFonts w:ascii="Times New Roman" w:eastAsia="Times New Roman" w:hAnsi="Times New Roman" w:cs="Times New Roman"/>
-          <w:sz w:val="20"/>
-          <w:szCs w:val="20"/>
-        </w:rPr>
-      </w:pPr>
-    </w:p>
-    <w:p>
-      <w:r>
-        <w:rPr>
-          <w:i/>
-        </w:rPr>
-        <w:t>Décrire de manière détaillée les archives du projet.</w:t>
-      </w:r>
-    </w:p>
-    <w:p/>
-    <w:p>
-      <w:r>
-        <w:rPr>
-          <w:b/>
-          <w:i/>
-          <w:u w:val="single"/>
-        </w:rPr>
-        <w:t>Attention</w:t>
-      </w:r>
-      <w:r>
-        <w:rPr>
-          <w:b/>
-          <w:i/>
-          <w:u w:val="single"/>
-        </w:rPr>
-        <w:t xml:space="preserve"> </w:t>
-      </w:r>
-      <w:r>
-        <w:rPr>
-          <w:b/>
-          <w:i/>
-        </w:rPr>
-        <w:t>: les documents de réalisation doivent permettre à une autre personne de maintenir et modifier votre projet sans votre aide !</w:t>
-      </w:r>
-    </w:p>
-    <w:p>
-      <w:pPr>
-        <w:rPr>
-          <w:rFonts w:ascii="Times New Roman" w:eastAsia="Times New Roman" w:hAnsi="Times New Roman" w:cs="Times New Roman"/>
-          <w:sz w:val="18"/>
-          <w:szCs w:val="18"/>
-        </w:rPr>
-      </w:pPr>
-      <w:bookmarkStart w:id="10" w:name="_23ckvvd" w:colFirst="0" w:colLast="0"/>
-      <w:bookmarkEnd w:id="10"/>
-      <w:r>
-        <w:br w:type="page"/>
-      </w:r>
-    </w:p>
-    <w:p>
-      <w:pPr>
-        <w:pStyle w:val="Titre3"/>
-        <w:numPr>
-          <w:ilvl w:val="0"/>
-          <w:numId w:val="22"/>
-        </w:numPr>
-      </w:pPr>
-      <w:bookmarkStart w:id="11" w:name="_ihv636" w:colFirst="0" w:colLast="0"/>
-      <w:bookmarkStart w:id="12" w:name="_Toc511730453"/>
-      <w:bookmarkEnd w:id="11"/>
-      <w:r>
-        <w:lastRenderedPageBreak/>
-        <w:t>Mise en service</w:t>
-      </w:r>
-      <w:bookmarkEnd w:id="12"/>
-    </w:p>
-    <w:p>
-      <w:pPr>
-        <w:pStyle w:val="Paragraphedeliste"/>
-        <w:numPr>
-          <w:ilvl w:val="1"/>
-          <w:numId w:val="22"/>
-        </w:numPr>
-        <w:rPr>
-          <w:b/>
-          <w:u w:val="single"/>
-        </w:rPr>
-      </w:pPr>
-      <w:r>
-        <w:rPr>
-          <w:b/>
-          <w:u w:val="single"/>
-        </w:rPr>
-        <w:t>Rapport de mise en service</w:t>
-      </w:r>
-    </w:p>
-    <w:p/>
-    <w:p>
-      <w:r>
-        <w:rPr>
-          <w:i/>
-        </w:rPr>
-        <w:t>Fournir une description</w:t>
-      </w:r>
-      <w:r>
-        <w:rPr>
-          <w:i/>
-        </w:rPr>
-        <w:t xml:space="preserve"> </w:t>
-      </w:r>
-      <w:r>
-        <w:rPr>
-          <w:i/>
-        </w:rPr>
-        <w:t>:</w:t>
-      </w:r>
-    </w:p>
-    <w:p/>
-    <w:p>
-      <w:r>
-        <w:rPr>
-          <w:i/>
-        </w:rPr>
-        <w:t>de la publication chez l’hébergeur</w:t>
-      </w:r>
-    </w:p>
-    <w:p>
-      <w:r>
-        <w:rPr>
-          <w:i/>
-        </w:rPr>
-        <w:t>de l'installation du projet chez le client</w:t>
-      </w:r>
-    </w:p>
-    <w:p>
-      <w:r>
-        <w:rPr>
-          <w:i/>
-        </w:rPr>
-        <w:t>des tests officiels effectués chez le client et/ou par le client.</w:t>
-      </w:r>
-    </w:p>
-    <w:p>
-      <w:r>
-        <w:rPr>
-          <w:i/>
-        </w:rPr>
-        <w:t xml:space="preserve">des erreurs répertoriées </w:t>
-      </w:r>
-      <w:r>
-        <w:rPr>
-          <w:i/>
-        </w:rPr>
-        <w:br/>
-        <w:t xml:space="preserve">- description détaillée </w:t>
-      </w:r>
-      <w:r>
-        <w:rPr>
-          <w:i/>
-        </w:rPr>
-        <w:br/>
-        <w:t>- conséquences pour le client</w:t>
-      </w:r>
-      <w:r>
-        <w:rPr>
-          <w:i/>
-        </w:rPr>
-        <w:br/>
-        <w:t>- actions envisagées.</w:t>
-      </w:r>
-    </w:p>
-    <w:p>
-      <w:bookmarkStart w:id="13" w:name="_32hioqz" w:colFirst="0" w:colLast="0"/>
-      <w:bookmarkEnd w:id="13"/>
-    </w:p>
-    <w:p>
-      <w:pPr>
-        <w:pStyle w:val="Paragraphedeliste"/>
-        <w:numPr>
-          <w:ilvl w:val="1"/>
-          <w:numId w:val="22"/>
-        </w:numPr>
-        <w:rPr>
-          <w:b/>
-          <w:u w:val="single"/>
-        </w:rPr>
-      </w:pPr>
-      <w:r>
-        <w:rPr>
-          <w:b/>
-          <w:u w:val="single"/>
-        </w:rPr>
         <w:t>Liste des documents fournis</w:t>
       </w:r>
     </w:p>
     <w:p>
-      <w:bookmarkStart w:id="14" w:name="_1hmsyys" w:colFirst="0" w:colLast="0"/>
-      <w:bookmarkStart w:id="15" w:name="_GoBack"/>
-      <w:bookmarkEnd w:id="14"/>
+      <w:bookmarkStart w:id="15" w:name="_1hmsyys" w:colFirst="0" w:colLast="0"/>
       <w:bookmarkEnd w:id="15"/>
     </w:p>
     <w:p>
@@ -14173,7 +14635,7 @@
 </file>
 
 <file path=customXml/itemProps1.xml><?xml version="1.0" encoding="utf-8"?>
-<ds:datastoreItem xmlns:ds="http://schemas.openxmlformats.org/officeDocument/2006/customXml" ds:itemID="{1D2357F0-DA98-4C3F-B2B3-CF370F2DAFED}">
+<ds:datastoreItem xmlns:ds="http://schemas.openxmlformats.org/officeDocument/2006/customXml" ds:itemID="{0DCCEC45-5C64-4D72-906D-FE187E3C02C9}">
   <ds:schemaRefs>
     <ds:schemaRef ds:uri="http://schemas.openxmlformats.org/officeDocument/2006/bibliography"/>
   </ds:schemaRefs>

</xml_diff>

<commit_message>
Beaucoup de modification du site
</commit_message>
<xml_diff>
--- a/documentation/Dossier de Projet.docx
+++ b/documentation/Dossier de Projet.docx
@@ -8774,645 +8774,6 @@
       </w:r>
     </w:p>
     <w:p/>
-    <w:p>
-      <w:pPr>
-        <w:rPr>
-          <w:b/>
-          <w:u w:val="single"/>
-        </w:rPr>
-      </w:pPr>
-      <w:r>
-        <w:rPr>
-          <w:b/>
-          <w:u w:val="single"/>
-        </w:rPr>
-        <w:t>Répondre à un message</w:t>
-      </w:r>
-    </w:p>
-    <w:p>
-      <w:pPr>
-        <w:rPr>
-          <w:u w:val="single"/>
-        </w:rPr>
-      </w:pPr>
-    </w:p>
-    <w:p>
-      <w:r>
-        <w:t>Le scénario débute quand on est connecté à compte</w:t>
-      </w:r>
-    </w:p>
-    <w:p/>
-    <w:tbl>
-      <w:tblPr>
-        <w:tblW w:w="9039" w:type="dxa"/>
-        <w:tblBorders>
-          <w:top w:val="single" w:sz="4" w:space="0" w:color="000000"/>
-          <w:left w:val="single" w:sz="4" w:space="0" w:color="000000"/>
-          <w:bottom w:val="single" w:sz="4" w:space="0" w:color="000000"/>
-          <w:right w:val="single" w:sz="4" w:space="0" w:color="000000"/>
-          <w:insideH w:val="single" w:sz="4" w:space="0" w:color="000000"/>
-          <w:insideV w:val="single" w:sz="4" w:space="0" w:color="000000"/>
-        </w:tblBorders>
-        <w:tblLayout w:type="fixed"/>
-        <w:tblLook w:val="0400" w:firstRow="0" w:lastRow="0" w:firstColumn="0" w:lastColumn="0" w:noHBand="0" w:noVBand="1"/>
-      </w:tblPr>
-      <w:tblGrid>
-        <w:gridCol w:w="3013"/>
-        <w:gridCol w:w="3013"/>
-        <w:gridCol w:w="3013"/>
-      </w:tblGrid>
-      <w:tr>
-        <w:tc>
-          <w:tcPr>
-            <w:tcW w:w="3013" w:type="dxa"/>
-            <w:shd w:val="clear" w:color="auto" w:fill="BFBFBF"/>
-          </w:tcPr>
-          <w:p>
-            <w:r>
-              <w:t>Action</w:t>
-            </w:r>
-          </w:p>
-        </w:tc>
-        <w:tc>
-          <w:tcPr>
-            <w:tcW w:w="3013" w:type="dxa"/>
-            <w:shd w:val="clear" w:color="auto" w:fill="BFBFBF"/>
-          </w:tcPr>
-          <w:p>
-            <w:r>
-              <w:t>Particularité</w:t>
-            </w:r>
-          </w:p>
-        </w:tc>
-        <w:tc>
-          <w:tcPr>
-            <w:tcW w:w="3013" w:type="dxa"/>
-            <w:shd w:val="clear" w:color="auto" w:fill="BFBFBF"/>
-          </w:tcPr>
-          <w:p>
-            <w:r>
-              <w:t>Réaction</w:t>
-            </w:r>
-          </w:p>
-        </w:tc>
-      </w:tr>
-      <w:tr>
-        <w:tc>
-          <w:tcPr>
-            <w:tcW w:w="3013" w:type="dxa"/>
-          </w:tcPr>
-          <w:p>
-            <w:r>
-              <w:t>Entrée dans le site</w:t>
-            </w:r>
-          </w:p>
-        </w:tc>
-        <w:tc>
-          <w:tcPr>
-            <w:tcW w:w="3013" w:type="dxa"/>
-          </w:tcPr>
-          <w:p/>
-        </w:tc>
-        <w:tc>
-          <w:tcPr>
-            <w:tcW w:w="3013" w:type="dxa"/>
-          </w:tcPr>
-          <w:p>
-            <w:r>
-              <w:t>Affiche la page « </w:t>
-            </w:r>
-            <w:r>
-              <w:rPr>
-                <w:b/>
-              </w:rPr>
-              <w:t>Accueil (connecté)</w:t>
-            </w:r>
-            <w:r>
-              <w:t> »</w:t>
-            </w:r>
-          </w:p>
-        </w:tc>
-      </w:tr>
-      <w:tr>
-        <w:tc>
-          <w:tcPr>
-            <w:tcW w:w="3013" w:type="dxa"/>
-          </w:tcPr>
-          <w:p>
-            <w:r>
-              <w:t>Cliquer sur le lien « </w:t>
-            </w:r>
-            <w:r>
-              <w:rPr>
-                <w:i/>
-              </w:rPr>
-              <w:t>nom membre</w:t>
-            </w:r>
-            <w:r>
-              <w:t> »</w:t>
-            </w:r>
-          </w:p>
-        </w:tc>
-        <w:tc>
-          <w:tcPr>
-            <w:tcW w:w="3013" w:type="dxa"/>
-          </w:tcPr>
-          <w:p/>
-        </w:tc>
-        <w:tc>
-          <w:tcPr>
-            <w:tcW w:w="3013" w:type="dxa"/>
-          </w:tcPr>
-          <w:p>
-            <w:r>
-              <w:t>Redirection vers la page « </w:t>
-            </w:r>
-            <w:r>
-              <w:rPr>
-                <w:b/>
-              </w:rPr>
-              <w:t>Profil</w:t>
-            </w:r>
-            <w:r>
-              <w:t> »</w:t>
-            </w:r>
-          </w:p>
-        </w:tc>
-      </w:tr>
-      <w:tr>
-        <w:tc>
-          <w:tcPr>
-            <w:tcW w:w="3013" w:type="dxa"/>
-          </w:tcPr>
-          <w:p>
-            <w:r>
-              <w:t>Cliquer sur le lien « </w:t>
-            </w:r>
-            <w:r>
-              <w:rPr>
-                <w:i/>
-              </w:rPr>
-              <w:t>Messages reçus</w:t>
-            </w:r>
-            <w:r>
-              <w:t> »</w:t>
-            </w:r>
-          </w:p>
-        </w:tc>
-        <w:tc>
-          <w:tcPr>
-            <w:tcW w:w="3013" w:type="dxa"/>
-          </w:tcPr>
-          <w:p/>
-        </w:tc>
-        <w:tc>
-          <w:tcPr>
-            <w:tcW w:w="3013" w:type="dxa"/>
-          </w:tcPr>
-          <w:p>
-            <w:r>
-              <w:t>Redirection vers la page « </w:t>
-            </w:r>
-            <w:proofErr w:type="spellStart"/>
-            <w:r>
-              <w:rPr>
-                <w:b/>
-              </w:rPr>
-              <w:t>Messages_reçus</w:t>
-            </w:r>
-            <w:proofErr w:type="spellEnd"/>
-            <w:r>
-              <w:t> »</w:t>
-            </w:r>
-          </w:p>
-        </w:tc>
-      </w:tr>
-      <w:tr>
-        <w:tc>
-          <w:tcPr>
-            <w:tcW w:w="3013" w:type="dxa"/>
-          </w:tcPr>
-          <w:p>
-            <w:r>
-              <w:t>Sélectionner le lien « </w:t>
-            </w:r>
-            <w:r>
-              <w:rPr>
-                <w:i/>
-              </w:rPr>
-              <w:t>Répondre</w:t>
-            </w:r>
-            <w:r>
-              <w:t> »</w:t>
-            </w:r>
-          </w:p>
-        </w:tc>
-        <w:tc>
-          <w:tcPr>
-            <w:tcW w:w="3013" w:type="dxa"/>
-          </w:tcPr>
-          <w:p/>
-        </w:tc>
-        <w:tc>
-          <w:tcPr>
-            <w:tcW w:w="3013" w:type="dxa"/>
-          </w:tcPr>
-          <w:p>
-            <w:r>
-              <w:t>Renvoie vers la page « </w:t>
-            </w:r>
-            <w:r>
-              <w:rPr>
-                <w:b/>
-              </w:rPr>
-              <w:t>Contacter</w:t>
-            </w:r>
-            <w:r>
-              <w:t> »</w:t>
-            </w:r>
-          </w:p>
-        </w:tc>
-      </w:tr>
-      <w:tr>
-        <w:tc>
-          <w:tcPr>
-            <w:tcW w:w="3013" w:type="dxa"/>
-          </w:tcPr>
-          <w:p>
-            <w:r>
-              <w:t>Entrée dans la page</w:t>
-            </w:r>
-          </w:p>
-        </w:tc>
-        <w:tc>
-          <w:tcPr>
-            <w:tcW w:w="3013" w:type="dxa"/>
-          </w:tcPr>
-          <w:p/>
-        </w:tc>
-        <w:tc>
-          <w:tcPr>
-            <w:tcW w:w="3013" w:type="dxa"/>
-          </w:tcPr>
-          <w:p>
-            <w:r>
-              <w:t>Affiche l’email du destinataire, de celui qui l’envoi ainsi que d’un champ à remplir</w:t>
-            </w:r>
-          </w:p>
-        </w:tc>
-      </w:tr>
-      <w:tr>
-        <w:tc>
-          <w:tcPr>
-            <w:tcW w:w="3013" w:type="dxa"/>
-          </w:tcPr>
-          <w:p>
-            <w:r>
-              <w:t>Appuyer sur le bouton « </w:t>
-            </w:r>
-            <w:r>
-              <w:rPr>
-                <w:i/>
-              </w:rPr>
-              <w:t>envoi</w:t>
-            </w:r>
-            <w:r>
-              <w:t> »</w:t>
-            </w:r>
-          </w:p>
-        </w:tc>
-        <w:tc>
-          <w:tcPr>
-            <w:tcW w:w="3013" w:type="dxa"/>
-          </w:tcPr>
-          <w:p>
-            <w:r>
-              <w:t>Ne contient aucun message</w:t>
-            </w:r>
-          </w:p>
-        </w:tc>
-        <w:tc>
-          <w:tcPr>
-            <w:tcW w:w="3013" w:type="dxa"/>
-          </w:tcPr>
-          <w:p>
-            <w:r>
-              <w:t>Affiche un message d’erreur</w:t>
-            </w:r>
-          </w:p>
-        </w:tc>
-      </w:tr>
-      <w:tr>
-        <w:tc>
-          <w:tcPr>
-            <w:tcW w:w="3013" w:type="dxa"/>
-          </w:tcPr>
-          <w:p>
-            <w:r>
-              <w:t>Remplir le champ avec le message à envoyer et appuyer sur le bouton « </w:t>
-            </w:r>
-            <w:r>
-              <w:rPr>
-                <w:i/>
-              </w:rPr>
-              <w:t>envoi</w:t>
-            </w:r>
-            <w:r>
-              <w:t> »</w:t>
-            </w:r>
-          </w:p>
-        </w:tc>
-        <w:tc>
-          <w:tcPr>
-            <w:tcW w:w="3013" w:type="dxa"/>
-          </w:tcPr>
-          <w:p/>
-        </w:tc>
-        <w:tc>
-          <w:tcPr>
-            <w:tcW w:w="3013" w:type="dxa"/>
-          </w:tcPr>
-          <w:p>
-            <w:r>
-              <w:t>Envoi du mail</w:t>
-            </w:r>
-          </w:p>
-        </w:tc>
-      </w:tr>
-    </w:tbl>
-    <w:p>
-      <w:pPr>
-        <w:rPr>
-          <w:i/>
-        </w:rPr>
-      </w:pPr>
-    </w:p>
-    <w:p>
-      <w:pPr>
-        <w:rPr>
-          <w:b/>
-        </w:rPr>
-      </w:pPr>
-      <w:r>
-        <w:rPr>
-          <w:b/>
-        </w:rPr>
-        <w:br w:type="page"/>
-      </w:r>
-    </w:p>
-    <w:p>
-      <w:r>
-        <w:lastRenderedPageBreak/>
-        <w:t>Accueil (connecté)</w:t>
-      </w:r>
-      <w:r>
-        <w:t> :</w:t>
-      </w:r>
-    </w:p>
-    <w:p>
-      <w:r>
-        <w:rPr>
-          <w:noProof/>
-          <w:lang w:val="fr-CH"/>
-        </w:rPr>
-        <w:drawing>
-          <wp:inline distT="0" distB="0" distL="0" distR="0" wp14:anchorId="2C7E0337" wp14:editId="794E28F9">
-            <wp:extent cx="5759450" cy="3741420"/>
-            <wp:effectExtent l="0" t="0" r="0" b="0"/>
-            <wp:docPr id="48" name="Image 48"/>
-            <wp:cNvGraphicFramePr>
-              <a:graphicFrameLocks xmlns:a="http://schemas.openxmlformats.org/drawingml/2006/main" noChangeAspect="1"/>
-            </wp:cNvGraphicFramePr>
-            <a:graphic xmlns:a="http://schemas.openxmlformats.org/drawingml/2006/main">
-              <a:graphicData uri="http://schemas.openxmlformats.org/drawingml/2006/picture">
-                <pic:pic xmlns:pic="http://schemas.openxmlformats.org/drawingml/2006/picture">
-                  <pic:nvPicPr>
-                    <pic:cNvPr id="48" name="Accueil (connecté).PNG"/>
-                    <pic:cNvPicPr/>
-                  </pic:nvPicPr>
-                  <pic:blipFill>
-                    <a:blip r:embed="rId12">
-                      <a:extLst>
-                        <a:ext uri="{28A0092B-C50C-407E-A947-70E740481C1C}">
-                          <a14:useLocalDpi xmlns:a14="http://schemas.microsoft.com/office/drawing/2010/main" val="0"/>
-                        </a:ext>
-                      </a:extLst>
-                    </a:blip>
-                    <a:stretch>
-                      <a:fillRect/>
-                    </a:stretch>
-                  </pic:blipFill>
-                  <pic:spPr>
-                    <a:xfrm>
-                      <a:off x="0" y="0"/>
-                      <a:ext cx="5759450" cy="3741420"/>
-                    </a:xfrm>
-                    <a:prstGeom prst="rect">
-                      <a:avLst/>
-                    </a:prstGeom>
-                  </pic:spPr>
-                </pic:pic>
-              </a:graphicData>
-            </a:graphic>
-          </wp:inline>
-        </w:drawing>
-      </w:r>
-    </w:p>
-    <w:p/>
-    <w:p>
-      <w:r>
-        <w:t>Profil</w:t>
-      </w:r>
-      <w:r>
-        <w:t> :</w:t>
-      </w:r>
-    </w:p>
-    <w:p>
-      <w:r>
-        <w:rPr>
-          <w:noProof/>
-          <w:lang w:val="fr-CH"/>
-        </w:rPr>
-        <w:drawing>
-          <wp:inline distT="0" distB="0" distL="0" distR="0" wp14:anchorId="4686CA0C" wp14:editId="3C021649">
-            <wp:extent cx="5759450" cy="3729990"/>
-            <wp:effectExtent l="0" t="0" r="0" b="3810"/>
-            <wp:docPr id="52" name="Image 52"/>
-            <wp:cNvGraphicFramePr>
-              <a:graphicFrameLocks xmlns:a="http://schemas.openxmlformats.org/drawingml/2006/main" noChangeAspect="1"/>
-            </wp:cNvGraphicFramePr>
-            <a:graphic xmlns:a="http://schemas.openxmlformats.org/drawingml/2006/main">
-              <a:graphicData uri="http://schemas.openxmlformats.org/drawingml/2006/picture">
-                <pic:pic xmlns:pic="http://schemas.openxmlformats.org/drawingml/2006/picture">
-                  <pic:nvPicPr>
-                    <pic:cNvPr id="52" name="Profil.PNG"/>
-                    <pic:cNvPicPr/>
-                  </pic:nvPicPr>
-                  <pic:blipFill>
-                    <a:blip r:embed="rId24">
-                      <a:extLst>
-                        <a:ext uri="{28A0092B-C50C-407E-A947-70E740481C1C}">
-                          <a14:useLocalDpi xmlns:a14="http://schemas.microsoft.com/office/drawing/2010/main" val="0"/>
-                        </a:ext>
-                      </a:extLst>
-                    </a:blip>
-                    <a:stretch>
-                      <a:fillRect/>
-                    </a:stretch>
-                  </pic:blipFill>
-                  <pic:spPr>
-                    <a:xfrm>
-                      <a:off x="0" y="0"/>
-                      <a:ext cx="5759450" cy="3729990"/>
-                    </a:xfrm>
-                    <a:prstGeom prst="rect">
-                      <a:avLst/>
-                    </a:prstGeom>
-                  </pic:spPr>
-                </pic:pic>
-              </a:graphicData>
-            </a:graphic>
-          </wp:inline>
-        </w:drawing>
-      </w:r>
-    </w:p>
-    <w:p/>
-    <w:p>
-      <w:pPr>
-        <w:rPr>
-          <w:b/>
-        </w:rPr>
-      </w:pPr>
-      <w:r>
-        <w:rPr>
-          <w:b/>
-        </w:rPr>
-        <w:br w:type="page"/>
-      </w:r>
-    </w:p>
-    <w:p>
-      <w:proofErr w:type="spellStart"/>
-      <w:r>
-        <w:lastRenderedPageBreak/>
-        <w:t>Messages_reçus</w:t>
-      </w:r>
-      <w:proofErr w:type="spellEnd"/>
-      <w:r>
-        <w:t> :</w:t>
-      </w:r>
-    </w:p>
-    <w:p>
-      <w:r>
-        <w:rPr>
-          <w:noProof/>
-          <w:lang w:val="fr-CH"/>
-        </w:rPr>
-        <w:drawing>
-          <wp:inline distT="0" distB="0" distL="0" distR="0" wp14:anchorId="371DC5E3" wp14:editId="0C3D675D">
-            <wp:extent cx="5759450" cy="3737610"/>
-            <wp:effectExtent l="0" t="0" r="0" b="0"/>
-            <wp:docPr id="50" name="Image 50"/>
-            <wp:cNvGraphicFramePr>
-              <a:graphicFrameLocks xmlns:a="http://schemas.openxmlformats.org/drawingml/2006/main" noChangeAspect="1"/>
-            </wp:cNvGraphicFramePr>
-            <a:graphic xmlns:a="http://schemas.openxmlformats.org/drawingml/2006/main">
-              <a:graphicData uri="http://schemas.openxmlformats.org/drawingml/2006/picture">
-                <pic:pic xmlns:pic="http://schemas.openxmlformats.org/drawingml/2006/picture">
-                  <pic:nvPicPr>
-                    <pic:cNvPr id="50" name="Messages_reçus.PNG"/>
-                    <pic:cNvPicPr/>
-                  </pic:nvPicPr>
-                  <pic:blipFill>
-                    <a:blip r:embed="rId25">
-                      <a:extLst>
-                        <a:ext uri="{28A0092B-C50C-407E-A947-70E740481C1C}">
-                          <a14:useLocalDpi xmlns:a14="http://schemas.microsoft.com/office/drawing/2010/main" val="0"/>
-                        </a:ext>
-                      </a:extLst>
-                    </a:blip>
-                    <a:stretch>
-                      <a:fillRect/>
-                    </a:stretch>
-                  </pic:blipFill>
-                  <pic:spPr>
-                    <a:xfrm>
-                      <a:off x="0" y="0"/>
-                      <a:ext cx="5759450" cy="3737610"/>
-                    </a:xfrm>
-                    <a:prstGeom prst="rect">
-                      <a:avLst/>
-                    </a:prstGeom>
-                  </pic:spPr>
-                </pic:pic>
-              </a:graphicData>
-            </a:graphic>
-          </wp:inline>
-        </w:drawing>
-      </w:r>
-    </w:p>
-    <w:p/>
-    <w:p>
-      <w:r>
-        <w:t>Contacter</w:t>
-      </w:r>
-      <w:r>
-        <w:t> :</w:t>
-      </w:r>
-    </w:p>
-    <w:p>
-      <w:r>
-        <w:rPr>
-          <w:noProof/>
-          <w:lang w:val="fr-CH"/>
-        </w:rPr>
-        <w:drawing>
-          <wp:inline distT="0" distB="0" distL="0" distR="0" wp14:anchorId="2AB322B8" wp14:editId="3547AEB5">
-            <wp:extent cx="5759450" cy="3752215"/>
-            <wp:effectExtent l="0" t="0" r="0" b="635"/>
-            <wp:docPr id="51" name="Image 51"/>
-            <wp:cNvGraphicFramePr>
-              <a:graphicFrameLocks xmlns:a="http://schemas.openxmlformats.org/drawingml/2006/main" noChangeAspect="1"/>
-            </wp:cNvGraphicFramePr>
-            <a:graphic xmlns:a="http://schemas.openxmlformats.org/drawingml/2006/main">
-              <a:graphicData uri="http://schemas.openxmlformats.org/drawingml/2006/picture">
-                <pic:pic xmlns:pic="http://schemas.openxmlformats.org/drawingml/2006/picture">
-                  <pic:nvPicPr>
-                    <pic:cNvPr id="51" name="Contacter.PNG"/>
-                    <pic:cNvPicPr/>
-                  </pic:nvPicPr>
-                  <pic:blipFill>
-                    <a:blip r:embed="rId20">
-                      <a:extLst>
-                        <a:ext uri="{28A0092B-C50C-407E-A947-70E740481C1C}">
-                          <a14:useLocalDpi xmlns:a14="http://schemas.microsoft.com/office/drawing/2010/main" val="0"/>
-                        </a:ext>
-                      </a:extLst>
-                    </a:blip>
-                    <a:stretch>
-                      <a:fillRect/>
-                    </a:stretch>
-                  </pic:blipFill>
-                  <pic:spPr>
-                    <a:xfrm>
-                      <a:off x="0" y="0"/>
-                      <a:ext cx="5759450" cy="3752215"/>
-                    </a:xfrm>
-                    <a:prstGeom prst="rect">
-                      <a:avLst/>
-                    </a:prstGeom>
-                  </pic:spPr>
-                </pic:pic>
-              </a:graphicData>
-            </a:graphic>
-          </wp:inline>
-        </w:drawing>
-      </w:r>
-    </w:p>
-    <w:p>
-      <w:r>
-        <w:br w:type="page"/>
-      </w:r>
-    </w:p>
     <w:p/>
     <w:p>
       <w:pPr>
@@ -9443,6 +8804,7 @@
           <w:noProof/>
           <w:lang w:val="fr-CH"/>
         </w:rPr>
+        <w:lastRenderedPageBreak/>
         <w:drawing>
           <wp:inline distT="0" distB="0" distL="0" distR="0" wp14:anchorId="1A0622A2" wp14:editId="786B6243">
             <wp:extent cx="5759450" cy="4725670"/>
@@ -9690,7 +9052,6 @@
         <w:rPr>
           <w:u w:val="single"/>
         </w:rPr>
-        <w:lastRenderedPageBreak/>
         <w:t>Programmation</w:t>
       </w:r>
     </w:p>
@@ -9777,8 +9138,6 @@
       <w:r>
         <w:t>9</w:t>
       </w:r>
-      <w:bookmarkStart w:id="6" w:name="_GoBack"/>
-      <w:bookmarkEnd w:id="6"/>
     </w:p>
     <w:p/>
     <w:p>
@@ -9886,11 +9245,11 @@
           <w:numId w:val="22"/>
         </w:numPr>
       </w:pPr>
-      <w:bookmarkStart w:id="7" w:name="_Toc511730452"/>
+      <w:bookmarkStart w:id="6" w:name="_Toc511730452"/>
       <w:r>
         <w:t>Réalisation</w:t>
       </w:r>
-      <w:bookmarkEnd w:id="7"/>
+      <w:bookmarkEnd w:id="6"/>
     </w:p>
     <w:p>
       <w:pPr>
@@ -10172,8 +9531,8 @@
       </w:r>
     </w:p>
     <w:p>
-      <w:bookmarkStart w:id="8" w:name="_2p2csry" w:colFirst="0" w:colLast="0"/>
-      <w:bookmarkEnd w:id="8"/>
+      <w:bookmarkStart w:id="7" w:name="_2p2csry" w:colFirst="0" w:colLast="0"/>
+      <w:bookmarkEnd w:id="7"/>
     </w:p>
     <w:p>
       <w:pPr>
@@ -10194,55 +9553,52 @@
         </w:rPr>
         <w:t xml:space="preserve">Erreurs restantes  </w:t>
       </w:r>
-    </w:p>
-    <w:p>
-      <w:bookmarkStart w:id="9" w:name="_147n2zr" w:colFirst="0" w:colLast="0"/>
+      <w:bookmarkStart w:id="8" w:name="_147n2zr" w:colFirst="0" w:colLast="0"/>
+      <w:bookmarkEnd w:id="8"/>
+    </w:p>
+    <w:p>
+      <w:pPr>
+        <w:pStyle w:val="Paragraphedeliste"/>
+        <w:ind w:left="792"/>
+        <w:rPr>
+          <w:b/>
+          <w:u w:val="single"/>
+        </w:rPr>
+      </w:pPr>
+    </w:p>
+    <w:p>
+      <w:pPr>
+        <w:pStyle w:val="Paragraphedeliste"/>
+        <w:numPr>
+          <w:ilvl w:val="0"/>
+          <w:numId w:val="23"/>
+        </w:numPr>
+      </w:pPr>
+      <w:r>
+        <w:t xml:space="preserve">Page </w:t>
+      </w:r>
+      <w:proofErr w:type="spellStart"/>
+      <w:r>
+        <w:t>info_colocataire</w:t>
+      </w:r>
+      <w:proofErr w:type="spellEnd"/>
+      <w:r>
+        <w:t> : ne trouve pas le bon colocataire</w:t>
+      </w:r>
+    </w:p>
+    <w:p>
+      <w:pPr>
+        <w:pStyle w:val="Paragraphedeliste"/>
+        <w:numPr>
+          <w:ilvl w:val="0"/>
+          <w:numId w:val="23"/>
+        </w:numPr>
+      </w:pPr>
+      <w:r>
+        <w:t>Image : on n’a pas réussi à uploader les images</w:t>
+      </w:r>
+      <w:bookmarkStart w:id="9" w:name="_GoBack"/>
       <w:bookmarkEnd w:id="9"/>
-    </w:p>
-    <w:p>
-      <w:r>
-        <w:rPr>
-          <w:i/>
-        </w:rPr>
-        <w:t xml:space="preserve">S'il reste encore des </w:t>
-      </w:r>
-      <w:r>
-        <w:rPr>
-          <w:i/>
-        </w:rPr>
-        <w:t xml:space="preserve">erreurs </w:t>
-      </w:r>
-      <w:r>
-        <w:rPr>
-          <w:i/>
-        </w:rPr>
-        <w:t xml:space="preserve">: </w:t>
-      </w:r>
-    </w:p>
-    <w:p/>
-    <w:p>
-      <w:r>
-        <w:rPr>
-          <w:i/>
-        </w:rPr>
-        <w:t>Description détaillée</w:t>
-      </w:r>
-    </w:p>
-    <w:p>
-      <w:r>
-        <w:rPr>
-          <w:i/>
-        </w:rPr>
-        <w:t>Conséquences sur l'utilisation du produit</w:t>
-      </w:r>
-    </w:p>
-    <w:p>
-      <w:r>
-        <w:rPr>
-          <w:i/>
-        </w:rPr>
-        <w:t>Actions envisagées ou possibles</w:t>
-      </w:r>
     </w:p>
     <w:p>
       <w:pPr>
@@ -12045,6 +11401,119 @@
     </w:lvl>
   </w:abstractNum>
   <w:abstractNum w:abstractNumId="10" w15:restartNumberingAfterBreak="0">
+    <w:nsid w:val="45A058C2"/>
+    <w:multiLevelType w:val="hybridMultilevel"/>
+    <w:tmpl w:val="8BF2282C"/>
+    <w:lvl w:ilvl="0" w:tplc="100C0001">
+      <w:start w:val="1"/>
+      <w:numFmt w:val="bullet"/>
+      <w:lvlText w:val=""/>
+      <w:lvlJc w:val="left"/>
+      <w:pPr>
+        <w:ind w:left="360" w:hanging="360"/>
+      </w:pPr>
+      <w:rPr>
+        <w:rFonts w:ascii="Symbol" w:hAnsi="Symbol" w:hint="default"/>
+      </w:rPr>
+    </w:lvl>
+    <w:lvl w:ilvl="1" w:tplc="100C0003" w:tentative="1">
+      <w:start w:val="1"/>
+      <w:numFmt w:val="bullet"/>
+      <w:lvlText w:val="o"/>
+      <w:lvlJc w:val="left"/>
+      <w:pPr>
+        <w:ind w:left="1080" w:hanging="360"/>
+      </w:pPr>
+      <w:rPr>
+        <w:rFonts w:ascii="Courier New" w:hAnsi="Courier New" w:cs="Courier New" w:hint="default"/>
+      </w:rPr>
+    </w:lvl>
+    <w:lvl w:ilvl="2" w:tplc="100C0005" w:tentative="1">
+      <w:start w:val="1"/>
+      <w:numFmt w:val="bullet"/>
+      <w:lvlText w:val=""/>
+      <w:lvlJc w:val="left"/>
+      <w:pPr>
+        <w:ind w:left="1800" w:hanging="360"/>
+      </w:pPr>
+      <w:rPr>
+        <w:rFonts w:ascii="Wingdings" w:hAnsi="Wingdings" w:hint="default"/>
+      </w:rPr>
+    </w:lvl>
+    <w:lvl w:ilvl="3" w:tplc="100C0001" w:tentative="1">
+      <w:start w:val="1"/>
+      <w:numFmt w:val="bullet"/>
+      <w:lvlText w:val=""/>
+      <w:lvlJc w:val="left"/>
+      <w:pPr>
+        <w:ind w:left="2520" w:hanging="360"/>
+      </w:pPr>
+      <w:rPr>
+        <w:rFonts w:ascii="Symbol" w:hAnsi="Symbol" w:hint="default"/>
+      </w:rPr>
+    </w:lvl>
+    <w:lvl w:ilvl="4" w:tplc="100C0003" w:tentative="1">
+      <w:start w:val="1"/>
+      <w:numFmt w:val="bullet"/>
+      <w:lvlText w:val="o"/>
+      <w:lvlJc w:val="left"/>
+      <w:pPr>
+        <w:ind w:left="3240" w:hanging="360"/>
+      </w:pPr>
+      <w:rPr>
+        <w:rFonts w:ascii="Courier New" w:hAnsi="Courier New" w:cs="Courier New" w:hint="default"/>
+      </w:rPr>
+    </w:lvl>
+    <w:lvl w:ilvl="5" w:tplc="100C0005" w:tentative="1">
+      <w:start w:val="1"/>
+      <w:numFmt w:val="bullet"/>
+      <w:lvlText w:val=""/>
+      <w:lvlJc w:val="left"/>
+      <w:pPr>
+        <w:ind w:left="3960" w:hanging="360"/>
+      </w:pPr>
+      <w:rPr>
+        <w:rFonts w:ascii="Wingdings" w:hAnsi="Wingdings" w:hint="default"/>
+      </w:rPr>
+    </w:lvl>
+    <w:lvl w:ilvl="6" w:tplc="100C0001" w:tentative="1">
+      <w:start w:val="1"/>
+      <w:numFmt w:val="bullet"/>
+      <w:lvlText w:val=""/>
+      <w:lvlJc w:val="left"/>
+      <w:pPr>
+        <w:ind w:left="4680" w:hanging="360"/>
+      </w:pPr>
+      <w:rPr>
+        <w:rFonts w:ascii="Symbol" w:hAnsi="Symbol" w:hint="default"/>
+      </w:rPr>
+    </w:lvl>
+    <w:lvl w:ilvl="7" w:tplc="100C0003" w:tentative="1">
+      <w:start w:val="1"/>
+      <w:numFmt w:val="bullet"/>
+      <w:lvlText w:val="o"/>
+      <w:lvlJc w:val="left"/>
+      <w:pPr>
+        <w:ind w:left="5400" w:hanging="360"/>
+      </w:pPr>
+      <w:rPr>
+        <w:rFonts w:ascii="Courier New" w:hAnsi="Courier New" w:cs="Courier New" w:hint="default"/>
+      </w:rPr>
+    </w:lvl>
+    <w:lvl w:ilvl="8" w:tplc="100C0005" w:tentative="1">
+      <w:start w:val="1"/>
+      <w:numFmt w:val="bullet"/>
+      <w:lvlText w:val=""/>
+      <w:lvlJc w:val="left"/>
+      <w:pPr>
+        <w:ind w:left="6120" w:hanging="360"/>
+      </w:pPr>
+      <w:rPr>
+        <w:rFonts w:ascii="Wingdings" w:hAnsi="Wingdings" w:hint="default"/>
+      </w:rPr>
+    </w:lvl>
+  </w:abstractNum>
+  <w:abstractNum w:abstractNumId="11" w15:restartNumberingAfterBreak="0">
     <w:nsid w:val="4DA87C39"/>
     <w:multiLevelType w:val="hybridMultilevel"/>
     <w:tmpl w:val="B798DA4E"/>
@@ -12130,7 +11599,7 @@
       </w:pPr>
     </w:lvl>
   </w:abstractNum>
-  <w:abstractNum w:abstractNumId="11" w15:restartNumberingAfterBreak="0">
+  <w:abstractNum w:abstractNumId="12" w15:restartNumberingAfterBreak="0">
     <w:nsid w:val="51B0099A"/>
     <w:multiLevelType w:val="multilevel"/>
     <w:tmpl w:val="FA1E04D8"/>
@@ -12243,7 +11712,7 @@
       </w:rPr>
     </w:lvl>
   </w:abstractNum>
-  <w:abstractNum w:abstractNumId="12" w15:restartNumberingAfterBreak="0">
+  <w:abstractNum w:abstractNumId="13" w15:restartNumberingAfterBreak="0">
     <w:nsid w:val="523D4772"/>
     <w:multiLevelType w:val="hybridMultilevel"/>
     <w:tmpl w:val="248ECD74"/>
@@ -12329,7 +11798,7 @@
       </w:pPr>
     </w:lvl>
   </w:abstractNum>
-  <w:abstractNum w:abstractNumId="13" w15:restartNumberingAfterBreak="0">
+  <w:abstractNum w:abstractNumId="14" w15:restartNumberingAfterBreak="0">
     <w:nsid w:val="532C13D8"/>
     <w:multiLevelType w:val="multilevel"/>
     <w:tmpl w:val="100C001F"/>
@@ -12415,7 +11884,7 @@
       </w:pPr>
     </w:lvl>
   </w:abstractNum>
-  <w:abstractNum w:abstractNumId="14" w15:restartNumberingAfterBreak="0">
+  <w:abstractNum w:abstractNumId="15" w15:restartNumberingAfterBreak="0">
     <w:nsid w:val="5AB51341"/>
     <w:multiLevelType w:val="multilevel"/>
     <w:tmpl w:val="9232FED0"/>
@@ -12528,7 +11997,7 @@
       </w:rPr>
     </w:lvl>
   </w:abstractNum>
-  <w:abstractNum w:abstractNumId="15" w15:restartNumberingAfterBreak="0">
+  <w:abstractNum w:abstractNumId="16" w15:restartNumberingAfterBreak="0">
     <w:nsid w:val="5B4B202D"/>
     <w:multiLevelType w:val="multilevel"/>
     <w:tmpl w:val="2000F31C"/>
@@ -12641,7 +12110,7 @@
       </w:rPr>
     </w:lvl>
   </w:abstractNum>
-  <w:abstractNum w:abstractNumId="16" w15:restartNumberingAfterBreak="0">
+  <w:abstractNum w:abstractNumId="17" w15:restartNumberingAfterBreak="0">
     <w:nsid w:val="609B5D24"/>
     <w:multiLevelType w:val="multilevel"/>
     <w:tmpl w:val="100C001F"/>
@@ -12727,7 +12196,7 @@
       </w:pPr>
     </w:lvl>
   </w:abstractNum>
-  <w:abstractNum w:abstractNumId="17" w15:restartNumberingAfterBreak="0">
+  <w:abstractNum w:abstractNumId="18" w15:restartNumberingAfterBreak="0">
     <w:nsid w:val="624D6611"/>
     <w:multiLevelType w:val="multilevel"/>
     <w:tmpl w:val="DD8A92EE"/>
@@ -12849,7 +12318,7 @@
       </w:rPr>
     </w:lvl>
   </w:abstractNum>
-  <w:abstractNum w:abstractNumId="18" w15:restartNumberingAfterBreak="0">
+  <w:abstractNum w:abstractNumId="19" w15:restartNumberingAfterBreak="0">
     <w:nsid w:val="6D4B305B"/>
     <w:multiLevelType w:val="multilevel"/>
     <w:tmpl w:val="AE86BBCA"/>
@@ -12970,7 +12439,7 @@
       </w:rPr>
     </w:lvl>
   </w:abstractNum>
-  <w:abstractNum w:abstractNumId="19" w15:restartNumberingAfterBreak="0">
+  <w:abstractNum w:abstractNumId="20" w15:restartNumberingAfterBreak="0">
     <w:nsid w:val="79B67DD0"/>
     <w:multiLevelType w:val="multilevel"/>
     <w:tmpl w:val="100C001F"/>
@@ -13056,7 +12525,7 @@
       </w:pPr>
     </w:lvl>
   </w:abstractNum>
-  <w:abstractNum w:abstractNumId="20" w15:restartNumberingAfterBreak="0">
+  <w:abstractNum w:abstractNumId="21" w15:restartNumberingAfterBreak="0">
     <w:nsid w:val="7BC62AB6"/>
     <w:multiLevelType w:val="multilevel"/>
     <w:tmpl w:val="74789804"/>
@@ -13179,7 +12648,7 @@
       </w:rPr>
     </w:lvl>
   </w:abstractNum>
-  <w:abstractNum w:abstractNumId="21" w15:restartNumberingAfterBreak="0">
+  <w:abstractNum w:abstractNumId="22" w15:restartNumberingAfterBreak="0">
     <w:nsid w:val="7D167899"/>
     <w:multiLevelType w:val="multilevel"/>
     <w:tmpl w:val="9184F9A4"/>
@@ -13302,55 +12771,55 @@
     </w:lvl>
   </w:abstractNum>
   <w:num w:numId="1">
-    <w:abstractNumId w:val="20"/>
+    <w:abstractNumId w:val="21"/>
   </w:num>
   <w:num w:numId="2">
     <w:abstractNumId w:val="7"/>
   </w:num>
   <w:num w:numId="3">
-    <w:abstractNumId w:val="18"/>
+    <w:abstractNumId w:val="19"/>
   </w:num>
   <w:num w:numId="4">
-    <w:abstractNumId w:val="17"/>
+    <w:abstractNumId w:val="18"/>
   </w:num>
   <w:num w:numId="5">
     <w:abstractNumId w:val="6"/>
   </w:num>
   <w:num w:numId="6">
-    <w:abstractNumId w:val="14"/>
+    <w:abstractNumId w:val="15"/>
   </w:num>
   <w:num w:numId="7">
     <w:abstractNumId w:val="4"/>
   </w:num>
   <w:num w:numId="8">
-    <w:abstractNumId w:val="11"/>
+    <w:abstractNumId w:val="12"/>
   </w:num>
   <w:num w:numId="9">
     <w:abstractNumId w:val="3"/>
   </w:num>
   <w:num w:numId="10">
-    <w:abstractNumId w:val="15"/>
+    <w:abstractNumId w:val="16"/>
   </w:num>
   <w:num w:numId="11">
-    <w:abstractNumId w:val="21"/>
+    <w:abstractNumId w:val="22"/>
   </w:num>
   <w:num w:numId="12">
-    <w:abstractNumId w:val="10"/>
+    <w:abstractNumId w:val="11"/>
   </w:num>
   <w:num w:numId="13">
     <w:abstractNumId w:val="2"/>
   </w:num>
   <w:num w:numId="14">
-    <w:abstractNumId w:val="19"/>
+    <w:abstractNumId w:val="20"/>
   </w:num>
   <w:num w:numId="15">
     <w:abstractNumId w:val="1"/>
   </w:num>
   <w:num w:numId="16">
-    <w:abstractNumId w:val="16"/>
+    <w:abstractNumId w:val="17"/>
   </w:num>
   <w:num w:numId="17">
-    <w:abstractNumId w:val="13"/>
+    <w:abstractNumId w:val="14"/>
   </w:num>
   <w:num w:numId="18">
     <w:abstractNumId w:val="0"/>
@@ -13362,10 +12831,13 @@
     <w:abstractNumId w:val="8"/>
   </w:num>
   <w:num w:numId="21">
-    <w:abstractNumId w:val="12"/>
+    <w:abstractNumId w:val="13"/>
   </w:num>
   <w:num w:numId="22">
     <w:abstractNumId w:val="5"/>
+  </w:num>
+  <w:num w:numId="23">
+    <w:abstractNumId w:val="10"/>
   </w:num>
 </w:numbering>
 </file>
@@ -14635,7 +14107,7 @@
 </file>
 
 <file path=customXml/itemProps1.xml><?xml version="1.0" encoding="utf-8"?>
-<ds:datastoreItem xmlns:ds="http://schemas.openxmlformats.org/officeDocument/2006/customXml" ds:itemID="{0DCCEC45-5C64-4D72-906D-FE187E3C02C9}">
+<ds:datastoreItem xmlns:ds="http://schemas.openxmlformats.org/officeDocument/2006/customXml" ds:itemID="{5025E3B6-64F2-4ED6-BEED-E48B9F00C7C7}">
   <ds:schemaRefs>
     <ds:schemaRef ds:uri="http://schemas.openxmlformats.org/officeDocument/2006/bibliography"/>
   </ds:schemaRefs>

</xml_diff>